<commit_message>
added the user guide...docx
</commit_message>
<xml_diff>
--- a/Report/User Guide and environment setup Instructions.docx
+++ b/Report/User Guide and environment setup Instructions.docx
@@ -172,7 +172,7 @@
       <w:r>
         <w:t xml:space="preserve">Go to </w:t>
       </w:r>
-      <w:hyperlink r:id="rId5" w:history="1">
+      <w:hyperlink r:id="rId8" w:history="1">
         <w:r>
           <w:rPr>
             <w:rStyle w:val="Hyperlink"/>
@@ -478,7 +478,19 @@
         <w:rPr>
           <w:u w:val="single"/>
         </w:rPr>
-        <w:t xml:space="preserve">The project </w:t>
+        <w:t xml:space="preserve">The </w:t>
+      </w:r>
+      <w:r>
+        <w:rPr>
+          <w:u w:val="single"/>
+        </w:rPr>
+        <w:t>prototype</w:t>
+      </w:r>
+      <w:r>
+        <w:rPr>
+          <w:u w:val="single"/>
+        </w:rPr>
+        <w:t xml:space="preserve"> </w:t>
       </w:r>
     </w:p>
     <w:p>
@@ -492,8 +504,272 @@
       <w:r>
         <w:t>It will open on the index.html page, displaying a Login, Guest and disabled register button.</w:t>
       </w:r>
-      <w:bookmarkStart w:id="0" w:name="_GoBack"/>
+      <w:r>
+        <w:t xml:space="preserve"> There is also a navigation menu on the top of the page.</w:t>
+      </w:r>
+    </w:p>
+    <w:p>
+      <w:pPr>
+        <w:pStyle w:val="ListParagraph"/>
+        <w:numPr>
+          <w:ilvl w:val="1"/>
+          <w:numId w:val="7"/>
+        </w:numPr>
+      </w:pPr>
+      <w:r>
+        <w:t>The login button redirects to a login page where you will log in using predetermined login credentials.</w:t>
+      </w:r>
+    </w:p>
+    <w:p>
+      <w:pPr>
+        <w:pStyle w:val="ListParagraph"/>
+        <w:numPr>
+          <w:ilvl w:val="2"/>
+          <w:numId w:val="7"/>
+        </w:numPr>
+      </w:pPr>
+      <w:r>
+        <w:t>Type in the username and the password.</w:t>
+      </w:r>
+    </w:p>
+    <w:p>
+      <w:pPr>
+        <w:pStyle w:val="ListParagraph"/>
+        <w:numPr>
+          <w:ilvl w:val="2"/>
+          <w:numId w:val="7"/>
+        </w:numPr>
+      </w:pPr>
+      <w:r>
+        <w:t>If you type either incorrectly then you will receive an error.</w:t>
+      </w:r>
+    </w:p>
+    <w:p>
+      <w:pPr>
+        <w:pStyle w:val="ListParagraph"/>
+        <w:numPr>
+          <w:ilvl w:val="2"/>
+          <w:numId w:val="7"/>
+        </w:numPr>
+      </w:pPr>
+      <w:r>
+        <w:t>If the username is not an email you will receive an error.</w:t>
+      </w:r>
+    </w:p>
+    <w:p>
+      <w:pPr>
+        <w:pStyle w:val="ListParagraph"/>
+        <w:numPr>
+          <w:ilvl w:val="2"/>
+          <w:numId w:val="7"/>
+        </w:numPr>
+      </w:pPr>
+      <w:r>
+        <w:t>Once you log in the page will redirect to the items page which will say welcome “user”.</w:t>
+      </w:r>
+    </w:p>
+    <w:p>
+      <w:pPr>
+        <w:pStyle w:val="ListParagraph"/>
+        <w:numPr>
+          <w:ilvl w:val="1"/>
+          <w:numId w:val="7"/>
+        </w:numPr>
+      </w:pPr>
+      <w:r>
+        <w:lastRenderedPageBreak/>
+        <w:t>The guest button should direct to the items page which should only say welcome under the navigation page.</w:t>
+      </w:r>
+    </w:p>
+    <w:p>
+      <w:pPr>
+        <w:pStyle w:val="ListParagraph"/>
+        <w:numPr>
+          <w:ilvl w:val="0"/>
+          <w:numId w:val="7"/>
+        </w:numPr>
+      </w:pPr>
+      <w:r>
+        <w:t>You can then choose 1 item fill in the required selection and click the add to cart.</w:t>
+      </w:r>
+    </w:p>
+    <w:p>
+      <w:pPr>
+        <w:pStyle w:val="ListParagraph"/>
+        <w:numPr>
+          <w:ilvl w:val="1"/>
+          <w:numId w:val="7"/>
+        </w:numPr>
+      </w:pPr>
+      <w:r>
+        <w:t xml:space="preserve">This will redirect in a new browser tab to the </w:t>
+      </w:r>
+      <w:r>
+        <w:t>PayPal</w:t>
+      </w:r>
+      <w:r>
+        <w:t xml:space="preserve"> Cart.</w:t>
+      </w:r>
+      <w:r>
+        <w:rPr>
+          <w:rStyle w:val="FootnoteReference"/>
+        </w:rPr>
+        <w:footnoteReference w:id="1"/>
+      </w:r>
+    </w:p>
+    <w:p>
+      <w:pPr>
+        <w:pStyle w:val="ListParagraph"/>
+        <w:numPr>
+          <w:ilvl w:val="1"/>
+          <w:numId w:val="7"/>
+        </w:numPr>
+      </w:pPr>
+      <w:r>
+        <w:t>To add another close tab and go back to the item selection page.</w:t>
+      </w:r>
+      <w:r>
+        <w:rPr>
+          <w:rStyle w:val="FootnoteReference"/>
+        </w:rPr>
+        <w:footnoteReference w:id="2"/>
+      </w:r>
+    </w:p>
+    <w:p>
+      <w:pPr>
+        <w:pStyle w:val="ListParagraph"/>
+        <w:numPr>
+          <w:ilvl w:val="1"/>
+          <w:numId w:val="7"/>
+        </w:numPr>
+      </w:pPr>
+      <w:r>
+        <w:t>Choose a different item and repeat until till you have selected as many items as you wish</w:t>
+      </w:r>
+      <w:r>
+        <w:t xml:space="preserve"> to continue</w:t>
+      </w:r>
+      <w:r>
+        <w:t>.</w:t>
+      </w:r>
+      <w:bookmarkStart w:id="0" w:name="_Hlk520921104"/>
+      <w:r>
+        <w:rPr>
+          <w:rStyle w:val="FootnoteReference"/>
+        </w:rPr>
+        <w:footnoteReference w:id="3"/>
+      </w:r>
       <w:bookmarkEnd w:id="0"/>
+    </w:p>
+    <w:p>
+      <w:pPr>
+        <w:pStyle w:val="ListParagraph"/>
+        <w:numPr>
+          <w:ilvl w:val="0"/>
+          <w:numId w:val="7"/>
+        </w:numPr>
+      </w:pPr>
+      <w:r>
+        <w:t>Once done go back once more select the view cart button on the items page</w:t>
+      </w:r>
+      <w:r>
+        <w:t>.</w:t>
+      </w:r>
+      <w:r>
+        <w:rPr>
+          <w:rStyle w:val="FootnoteReference"/>
+        </w:rPr>
+        <w:t xml:space="preserve"> </w:t>
+      </w:r>
+      <w:r>
+        <w:rPr>
+          <w:rStyle w:val="FootnoteReference"/>
+        </w:rPr>
+        <w:footnoteReference w:id="4"/>
+      </w:r>
+    </w:p>
+    <w:p>
+      <w:pPr>
+        <w:pStyle w:val="ListParagraph"/>
+        <w:numPr>
+          <w:ilvl w:val="0"/>
+          <w:numId w:val="7"/>
+        </w:numPr>
+      </w:pPr>
+      <w:r>
+        <w:t>Click buy now.</w:t>
+      </w:r>
+    </w:p>
+    <w:p>
+      <w:pPr>
+        <w:pStyle w:val="ListParagraph"/>
+        <w:numPr>
+          <w:ilvl w:val="0"/>
+          <w:numId w:val="7"/>
+        </w:numPr>
+      </w:pPr>
+      <w:r>
+        <w:t xml:space="preserve">It will ask for </w:t>
+      </w:r>
+      <w:r>
+        <w:t>PayPal</w:t>
+      </w:r>
+      <w:r>
+        <w:t xml:space="preserve"> log in credentials enter the sandbox details I have provided.</w:t>
+      </w:r>
+      <w:r>
+        <w:rPr>
+          <w:rStyle w:val="FootnoteReference"/>
+        </w:rPr>
+        <w:footnoteReference w:id="5"/>
+      </w:r>
+    </w:p>
+    <w:p>
+      <w:pPr>
+        <w:pStyle w:val="ListParagraph"/>
+        <w:numPr>
+          <w:ilvl w:val="0"/>
+          <w:numId w:val="7"/>
+        </w:numPr>
+      </w:pPr>
+      <w:r>
+        <w:t>Continue through the mock paym</w:t>
+      </w:r>
+      <w:bookmarkStart w:id="1" w:name="_GoBack"/>
+      <w:bookmarkEnd w:id="1"/>
+      <w:r>
+        <w:t>ent until complete.</w:t>
+      </w:r>
+      <w:r>
+        <w:rPr>
+          <w:rStyle w:val="FootnoteReference"/>
+        </w:rPr>
+        <w:footnoteReference w:id="6"/>
+      </w:r>
+    </w:p>
+    <w:p>
+      <w:pPr>
+        <w:pStyle w:val="ListParagraph"/>
+        <w:numPr>
+          <w:ilvl w:val="0"/>
+          <w:numId w:val="7"/>
+        </w:numPr>
+      </w:pPr>
+      <w:r>
+        <w:t>On all pages you view resize the browser window to mimic a mobile device.</w:t>
+      </w:r>
+    </w:p>
+    <w:p>
+      <w:pPr>
+        <w:pStyle w:val="ListParagraph"/>
+        <w:ind w:left="567"/>
+      </w:pPr>
+    </w:p>
+    <w:p>
+      <w:pPr>
+        <w:pStyle w:val="ListParagraph"/>
+        <w:ind w:left="1440"/>
+      </w:pPr>
     </w:p>
     <w:p/>
     <w:sectPr>
@@ -506,9 +782,289 @@
 </w:document>
 </file>
 
+<file path=word/endnotes.xml><?xml version="1.0" encoding="utf-8"?>
+<w:endnotes xmlns:wpc="http://schemas.microsoft.com/office/word/2010/wordprocessingCanvas" xmlns:cx="http://schemas.microsoft.com/office/drawing/2014/chartex" xmlns:cx1="http://schemas.microsoft.com/office/drawing/2015/9/8/chartex" xmlns:cx2="http://schemas.microsoft.com/office/drawing/2015/10/21/chartex" xmlns:cx3="http://schemas.microsoft.com/office/drawing/2016/5/9/chartex" xmlns:cx4="http://schemas.microsoft.com/office/drawing/2016/5/10/chartex" xmlns:cx5="http://schemas.microsoft.com/office/drawing/2016/5/11/chartex" xmlns:cx6="http://schemas.microsoft.com/office/drawing/2016/5/12/chartex" xmlns:cx7="http://schemas.microsoft.com/office/drawing/2016/5/13/chartex" xmlns:cx8="http://schemas.microsoft.com/office/drawing/2016/5/14/chartex" xmlns:mc="http://schemas.openxmlformats.org/markup-compatibility/2006" xmlns:aink="http://schemas.microsoft.com/office/drawing/2016/ink" xmlns:am3d="http://schemas.microsoft.com/office/drawing/2017/model3d" xmlns:o="urn:schemas-microsoft-com:office:office" xmlns:r="http://schemas.openxmlformats.org/officeDocument/2006/relationships" xmlns:m="http://schemas.openxmlformats.org/officeDocument/2006/math" xmlns:v="urn:schemas-microsoft-com:vml" xmlns:wp14="http://schemas.microsoft.com/office/word/2010/wordprocessingDrawing" xmlns:wp="http://schemas.openxmlformats.org/drawingml/2006/wordprocessingDrawing" xmlns:w10="urn:schemas-microsoft-com:office:word" xmlns:w="http://schemas.openxmlformats.org/wordprocessingml/2006/main" xmlns:w14="http://schemas.microsoft.com/office/word/2010/wordml" xmlns:w15="http://schemas.microsoft.com/office/word/2012/wordml" xmlns:w16cid="http://schemas.microsoft.com/office/word/2016/wordml/cid" xmlns:w16se="http://schemas.microsoft.com/office/word/2015/wordml/symex" xmlns:wpg="http://schemas.microsoft.com/office/word/2010/wordprocessingGroup" xmlns:wpi="http://schemas.microsoft.com/office/word/2010/wordprocessingInk" xmlns:wne="http://schemas.microsoft.com/office/word/2006/wordml" xmlns:wps="http://schemas.microsoft.com/office/word/2010/wordprocessingShape" mc:Ignorable="w14 w15 w16se w16cid wp14">
+  <w:endnote w:type="separator" w:id="-1">
+    <w:p>
+      <w:pPr>
+        <w:spacing w:after="0" w:line="240" w:lineRule="auto"/>
+      </w:pPr>
+      <w:r>
+        <w:separator/>
+      </w:r>
+    </w:p>
+  </w:endnote>
+  <w:endnote w:type="continuationSeparator" w:id="0">
+    <w:p>
+      <w:pPr>
+        <w:spacing w:after="0" w:line="240" w:lineRule="auto"/>
+      </w:pPr>
+      <w:r>
+        <w:continuationSeparator/>
+      </w:r>
+    </w:p>
+  </w:endnote>
+</w:endnotes>
+</file>
+
+<file path=word/footnotes.xml><?xml version="1.0" encoding="utf-8"?>
+<w:footnotes xmlns:wpc="http://schemas.microsoft.com/office/word/2010/wordprocessingCanvas" xmlns:cx="http://schemas.microsoft.com/office/drawing/2014/chartex" xmlns:cx1="http://schemas.microsoft.com/office/drawing/2015/9/8/chartex" xmlns:cx2="http://schemas.microsoft.com/office/drawing/2015/10/21/chartex" xmlns:cx3="http://schemas.microsoft.com/office/drawing/2016/5/9/chartex" xmlns:cx4="http://schemas.microsoft.com/office/drawing/2016/5/10/chartex" xmlns:cx5="http://schemas.microsoft.com/office/drawing/2016/5/11/chartex" xmlns:cx6="http://schemas.microsoft.com/office/drawing/2016/5/12/chartex" xmlns:cx7="http://schemas.microsoft.com/office/drawing/2016/5/13/chartex" xmlns:cx8="http://schemas.microsoft.com/office/drawing/2016/5/14/chartex" xmlns:mc="http://schemas.openxmlformats.org/markup-compatibility/2006" xmlns:aink="http://schemas.microsoft.com/office/drawing/2016/ink" xmlns:am3d="http://schemas.microsoft.com/office/drawing/2017/model3d" xmlns:o="urn:schemas-microsoft-com:office:office" xmlns:r="http://schemas.openxmlformats.org/officeDocument/2006/relationships" xmlns:m="http://schemas.openxmlformats.org/officeDocument/2006/math" xmlns:v="urn:schemas-microsoft-com:vml" xmlns:wp14="http://schemas.microsoft.com/office/word/2010/wordprocessingDrawing" xmlns:wp="http://schemas.openxmlformats.org/drawingml/2006/wordprocessingDrawing" xmlns:w10="urn:schemas-microsoft-com:office:word" xmlns:w="http://schemas.openxmlformats.org/wordprocessingml/2006/main" xmlns:w14="http://schemas.microsoft.com/office/word/2010/wordml" xmlns:w15="http://schemas.microsoft.com/office/word/2012/wordml" xmlns:w16cid="http://schemas.microsoft.com/office/word/2016/wordml/cid" xmlns:w16se="http://schemas.microsoft.com/office/word/2015/wordml/symex" xmlns:wpg="http://schemas.microsoft.com/office/word/2010/wordprocessingGroup" xmlns:wpi="http://schemas.microsoft.com/office/word/2010/wordprocessingInk" xmlns:wne="http://schemas.microsoft.com/office/word/2006/wordml" xmlns:wps="http://schemas.microsoft.com/office/word/2010/wordprocessingShape" mc:Ignorable="w14 w15 w16se w16cid wp14">
+  <w:footnote w:type="separator" w:id="-1">
+    <w:p>
+      <w:pPr>
+        <w:spacing w:after="0" w:line="240" w:lineRule="auto"/>
+      </w:pPr>
+      <w:r>
+        <w:separator/>
+      </w:r>
+    </w:p>
+  </w:footnote>
+  <w:footnote w:type="continuationSeparator" w:id="0">
+    <w:p>
+      <w:pPr>
+        <w:spacing w:after="0" w:line="240" w:lineRule="auto"/>
+      </w:pPr>
+      <w:r>
+        <w:continuationSeparator/>
+      </w:r>
+    </w:p>
+  </w:footnote>
+  <w:footnote w:id="1">
+    <w:p>
+      <w:pPr>
+        <w:pStyle w:val="FootnoteText"/>
+      </w:pPr>
+      <w:r>
+        <w:rPr>
+          <w:rStyle w:val="FootnoteReference"/>
+        </w:rPr>
+        <w:footnoteRef/>
+      </w:r>
+      <w:r>
+        <w:t xml:space="preserve"> Test the </w:t>
+      </w:r>
+      <w:proofErr w:type="spellStart"/>
+      <w:r>
+        <w:t>Paypal</w:t>
+      </w:r>
+      <w:proofErr w:type="spellEnd"/>
+      <w:r>
+        <w:t xml:space="preserve"> cart functionality?</w:t>
+      </w:r>
+    </w:p>
+  </w:footnote>
+  <w:footnote w:id="2">
+    <w:p>
+      <w:pPr>
+        <w:pStyle w:val="FootnoteText"/>
+      </w:pPr>
+      <w:r>
+        <w:rPr>
+          <w:rStyle w:val="FootnoteReference"/>
+        </w:rPr>
+        <w:footnoteRef/>
+      </w:r>
+      <w:r>
+        <w:t xml:space="preserve"> Can you select multiples </w:t>
+      </w:r>
+      <w:r>
+        <w:t>o</w:t>
+      </w:r>
+      <w:r>
+        <w:t>f the same item</w:t>
+      </w:r>
+      <w:r>
+        <w:t xml:space="preserve"> or would there be an error or just double up</w:t>
+      </w:r>
+      <w:r>
+        <w:t>?</w:t>
+      </w:r>
+    </w:p>
+  </w:footnote>
+  <w:footnote w:id="3">
+    <w:p>
+      <w:pPr>
+        <w:pStyle w:val="FootnoteText"/>
+      </w:pPr>
+      <w:r>
+        <w:rPr>
+          <w:rStyle w:val="FootnoteReference"/>
+        </w:rPr>
+        <w:footnoteRef/>
+      </w:r>
+      <w:r>
+        <w:t xml:space="preserve"> </w:t>
+      </w:r>
+      <w:proofErr w:type="gramStart"/>
+      <w:r>
+        <w:t>Confusing?.</w:t>
+      </w:r>
+      <w:proofErr w:type="gramEnd"/>
+    </w:p>
+  </w:footnote>
+  <w:footnote w:id="4">
+    <w:p>
+      <w:pPr>
+        <w:pStyle w:val="FootnoteText"/>
+      </w:pPr>
+      <w:r>
+        <w:rPr>
+          <w:rStyle w:val="FootnoteReference"/>
+        </w:rPr>
+        <w:footnoteRef/>
+      </w:r>
+      <w:r>
+        <w:t xml:space="preserve"> </w:t>
+      </w:r>
+      <w:proofErr w:type="gramStart"/>
+      <w:r>
+        <w:t>Confusing?.</w:t>
+      </w:r>
+      <w:proofErr w:type="gramEnd"/>
+    </w:p>
+  </w:footnote>
+  <w:footnote w:id="5">
+    <w:p>
+      <w:pPr>
+        <w:pStyle w:val="FootnoteText"/>
+      </w:pPr>
+      <w:r>
+        <w:rPr>
+          <w:rStyle w:val="FootnoteReference"/>
+        </w:rPr>
+        <w:footnoteRef/>
+      </w:r>
+      <w:r>
+        <w:t xml:space="preserve"> If I had the admin console </w:t>
+      </w:r>
+      <w:r>
+        <w:t>was working,</w:t>
+      </w:r>
+      <w:r>
+        <w:t xml:space="preserve"> then they could use the Business mock </w:t>
+      </w:r>
+      <w:r>
+        <w:t>paypal</w:t>
+      </w:r>
+      <w:r>
+        <w:t xml:space="preserve"> account.</w:t>
+      </w:r>
+    </w:p>
+  </w:footnote>
+  <w:footnote w:id="6">
+    <w:p>
+      <w:pPr>
+        <w:pStyle w:val="FootnoteText"/>
+      </w:pPr>
+      <w:r>
+        <w:rPr>
+          <w:rStyle w:val="FootnoteReference"/>
+        </w:rPr>
+        <w:footnoteRef/>
+      </w:r>
+      <w:r>
+        <w:t xml:space="preserve"> At this point </w:t>
+      </w:r>
+      <w:r>
+        <w:t>realistically,</w:t>
+      </w:r>
+      <w:r>
+        <w:t xml:space="preserve"> the app should send the order to the Usher/cinema staff.</w:t>
+      </w:r>
+    </w:p>
+  </w:footnote>
+</w:footnotes>
+</file>
+
 <file path=word/numbering.xml><?xml version="1.0" encoding="utf-8"?>
 <w:numbering xmlns:wpc="http://schemas.microsoft.com/office/word/2010/wordprocessingCanvas" xmlns:cx="http://schemas.microsoft.com/office/drawing/2014/chartex" xmlns:cx1="http://schemas.microsoft.com/office/drawing/2015/9/8/chartex" xmlns:cx2="http://schemas.microsoft.com/office/drawing/2015/10/21/chartex" xmlns:cx3="http://schemas.microsoft.com/office/drawing/2016/5/9/chartex" xmlns:cx4="http://schemas.microsoft.com/office/drawing/2016/5/10/chartex" xmlns:cx5="http://schemas.microsoft.com/office/drawing/2016/5/11/chartex" xmlns:cx6="http://schemas.microsoft.com/office/drawing/2016/5/12/chartex" xmlns:cx7="http://schemas.microsoft.com/office/drawing/2016/5/13/chartex" xmlns:cx8="http://schemas.microsoft.com/office/drawing/2016/5/14/chartex" xmlns:mc="http://schemas.openxmlformats.org/markup-compatibility/2006" xmlns:aink="http://schemas.microsoft.com/office/drawing/2016/ink" xmlns:am3d="http://schemas.microsoft.com/office/drawing/2017/model3d" xmlns:o="urn:schemas-microsoft-com:office:office" xmlns:r="http://schemas.openxmlformats.org/officeDocument/2006/relationships" xmlns:m="http://schemas.openxmlformats.org/officeDocument/2006/math" xmlns:v="urn:schemas-microsoft-com:vml" xmlns:wp14="http://schemas.microsoft.com/office/word/2010/wordprocessingDrawing" xmlns:wp="http://schemas.openxmlformats.org/drawingml/2006/wordprocessingDrawing" xmlns:w10="urn:schemas-microsoft-com:office:word" xmlns:w="http://schemas.openxmlformats.org/wordprocessingml/2006/main" xmlns:w14="http://schemas.microsoft.com/office/word/2010/wordml" xmlns:w15="http://schemas.microsoft.com/office/word/2012/wordml" xmlns:w16cid="http://schemas.microsoft.com/office/word/2016/wordml/cid" xmlns:w16se="http://schemas.microsoft.com/office/word/2015/wordml/symex" xmlns:wpg="http://schemas.microsoft.com/office/word/2010/wordprocessingGroup" xmlns:wpi="http://schemas.microsoft.com/office/word/2010/wordprocessingInk" xmlns:wne="http://schemas.microsoft.com/office/word/2006/wordml" xmlns:wps="http://schemas.microsoft.com/office/word/2010/wordprocessingShape" mc:Ignorable="w14 w15 w16se w16cid wp14">
   <w:abstractNum w:abstractNumId="0" w15:restartNumberingAfterBreak="0">
+    <w:nsid w:val="10461142"/>
+    <w:multiLevelType w:val="hybridMultilevel"/>
+    <w:tmpl w:val="780AA25C"/>
+    <w:lvl w:ilvl="0" w:tplc="18090019">
+      <w:start w:val="1"/>
+      <w:numFmt w:val="lowerLetter"/>
+      <w:lvlText w:val="%1."/>
+      <w:lvlJc w:val="left"/>
+      <w:pPr>
+        <w:ind w:left="1440" w:hanging="360"/>
+      </w:pPr>
+    </w:lvl>
+    <w:lvl w:ilvl="1" w:tplc="18090019" w:tentative="1">
+      <w:start w:val="1"/>
+      <w:numFmt w:val="lowerLetter"/>
+      <w:lvlText w:val="%2."/>
+      <w:lvlJc w:val="left"/>
+      <w:pPr>
+        <w:ind w:left="2160" w:hanging="360"/>
+      </w:pPr>
+    </w:lvl>
+    <w:lvl w:ilvl="2" w:tplc="1809001B" w:tentative="1">
+      <w:start w:val="1"/>
+      <w:numFmt w:val="lowerRoman"/>
+      <w:lvlText w:val="%3."/>
+      <w:lvlJc w:val="right"/>
+      <w:pPr>
+        <w:ind w:left="2880" w:hanging="180"/>
+      </w:pPr>
+    </w:lvl>
+    <w:lvl w:ilvl="3" w:tplc="1809000F" w:tentative="1">
+      <w:start w:val="1"/>
+      <w:numFmt w:val="decimal"/>
+      <w:lvlText w:val="%4."/>
+      <w:lvlJc w:val="left"/>
+      <w:pPr>
+        <w:ind w:left="3600" w:hanging="360"/>
+      </w:pPr>
+    </w:lvl>
+    <w:lvl w:ilvl="4" w:tplc="18090019" w:tentative="1">
+      <w:start w:val="1"/>
+      <w:numFmt w:val="lowerLetter"/>
+      <w:lvlText w:val="%5."/>
+      <w:lvlJc w:val="left"/>
+      <w:pPr>
+        <w:ind w:left="4320" w:hanging="360"/>
+      </w:pPr>
+    </w:lvl>
+    <w:lvl w:ilvl="5" w:tplc="1809001B" w:tentative="1">
+      <w:start w:val="1"/>
+      <w:numFmt w:val="lowerRoman"/>
+      <w:lvlText w:val="%6."/>
+      <w:lvlJc w:val="right"/>
+      <w:pPr>
+        <w:ind w:left="5040" w:hanging="180"/>
+      </w:pPr>
+    </w:lvl>
+    <w:lvl w:ilvl="6" w:tplc="1809000F" w:tentative="1">
+      <w:start w:val="1"/>
+      <w:numFmt w:val="decimal"/>
+      <w:lvlText w:val="%7."/>
+      <w:lvlJc w:val="left"/>
+      <w:pPr>
+        <w:ind w:left="5760" w:hanging="360"/>
+      </w:pPr>
+    </w:lvl>
+    <w:lvl w:ilvl="7" w:tplc="18090019" w:tentative="1">
+      <w:start w:val="1"/>
+      <w:numFmt w:val="lowerLetter"/>
+      <w:lvlText w:val="%8."/>
+      <w:lvlJc w:val="left"/>
+      <w:pPr>
+        <w:ind w:left="6480" w:hanging="360"/>
+      </w:pPr>
+    </w:lvl>
+    <w:lvl w:ilvl="8" w:tplc="1809001B" w:tentative="1">
+      <w:start w:val="1"/>
+      <w:numFmt w:val="lowerRoman"/>
+      <w:lvlText w:val="%9."/>
+      <w:lvlJc w:val="right"/>
+      <w:pPr>
+        <w:ind w:left="7200" w:hanging="180"/>
+      </w:pPr>
+    </w:lvl>
+  </w:abstractNum>
+  <w:abstractNum w:abstractNumId="1" w15:restartNumberingAfterBreak="0">
     <w:nsid w:val="2E273C5E"/>
     <w:multiLevelType w:val="hybridMultilevel"/>
     <w:tmpl w:val="47C00D54"/>
@@ -594,7 +1150,7 @@
       </w:pPr>
     </w:lvl>
   </w:abstractNum>
-  <w:abstractNum w:abstractNumId="1" w15:restartNumberingAfterBreak="0">
+  <w:abstractNum w:abstractNumId="2" w15:restartNumberingAfterBreak="0">
     <w:nsid w:val="334068AF"/>
     <w:multiLevelType w:val="hybridMultilevel"/>
     <w:tmpl w:val="7E761CB6"/>
@@ -683,7 +1239,7 @@
       </w:pPr>
     </w:lvl>
   </w:abstractNum>
-  <w:abstractNum w:abstractNumId="2" w15:restartNumberingAfterBreak="0">
+  <w:abstractNum w:abstractNumId="3" w15:restartNumberingAfterBreak="0">
     <w:nsid w:val="3B380958"/>
     <w:multiLevelType w:val="hybridMultilevel"/>
     <w:tmpl w:val="7F381AEC"/>
@@ -796,10 +1352,10 @@
       </w:rPr>
     </w:lvl>
   </w:abstractNum>
-  <w:abstractNum w:abstractNumId="3" w15:restartNumberingAfterBreak="0">
+  <w:abstractNum w:abstractNumId="4" w15:restartNumberingAfterBreak="0">
     <w:nsid w:val="4AA14AA7"/>
     <w:multiLevelType w:val="hybridMultilevel"/>
-    <w:tmpl w:val="4EFC9180"/>
+    <w:tmpl w:val="EE921708"/>
     <w:lvl w:ilvl="0" w:tplc="26B41B02">
       <w:start w:val="1"/>
       <w:numFmt w:val="decimal"/>
@@ -812,7 +1368,7 @@
         <w:rFonts w:hint="default"/>
       </w:rPr>
     </w:lvl>
-    <w:lvl w:ilvl="1" w:tplc="18090019" w:tentative="1">
+    <w:lvl w:ilvl="1" w:tplc="18090019">
       <w:start w:val="1"/>
       <w:numFmt w:val="lowerLetter"/>
       <w:lvlText w:val="%2."/>
@@ -821,7 +1377,7 @@
         <w:ind w:left="1440" w:hanging="360"/>
       </w:pPr>
     </w:lvl>
-    <w:lvl w:ilvl="2" w:tplc="1809001B" w:tentative="1">
+    <w:lvl w:ilvl="2" w:tplc="1809001B">
       <w:start w:val="1"/>
       <w:numFmt w:val="lowerRoman"/>
       <w:lvlText w:val="%3."/>
@@ -885,7 +1441,7 @@
       </w:pPr>
     </w:lvl>
   </w:abstractNum>
-  <w:abstractNum w:abstractNumId="4" w15:restartNumberingAfterBreak="0">
+  <w:abstractNum w:abstractNumId="5" w15:restartNumberingAfterBreak="0">
     <w:nsid w:val="57290508"/>
     <w:multiLevelType w:val="hybridMultilevel"/>
     <w:tmpl w:val="861EAEF2"/>
@@ -974,7 +1530,7 @@
       </w:pPr>
     </w:lvl>
   </w:abstractNum>
-  <w:abstractNum w:abstractNumId="5" w15:restartNumberingAfterBreak="0">
+  <w:abstractNum w:abstractNumId="6" w15:restartNumberingAfterBreak="0">
     <w:nsid w:val="60973C01"/>
     <w:multiLevelType w:val="hybridMultilevel"/>
     <w:tmpl w:val="A35A341A"/>
@@ -1063,7 +1619,7 @@
       </w:pPr>
     </w:lvl>
   </w:abstractNum>
-  <w:abstractNum w:abstractNumId="6" w15:restartNumberingAfterBreak="0">
+  <w:abstractNum w:abstractNumId="7" w15:restartNumberingAfterBreak="0">
     <w:nsid w:val="7954519E"/>
     <w:multiLevelType w:val="hybridMultilevel"/>
     <w:tmpl w:val="E1F05318"/>
@@ -1153,25 +1709,28 @@
     </w:lvl>
   </w:abstractNum>
   <w:num w:numId="1">
+    <w:abstractNumId w:val="3"/>
+  </w:num>
+  <w:num w:numId="2">
+    <w:abstractNumId w:val="1"/>
+  </w:num>
+  <w:num w:numId="3">
+    <w:abstractNumId w:val="6"/>
+  </w:num>
+  <w:num w:numId="4">
+    <w:abstractNumId w:val="5"/>
+  </w:num>
+  <w:num w:numId="5">
     <w:abstractNumId w:val="2"/>
   </w:num>
-  <w:num w:numId="2">
-    <w:abstractNumId w:val="0"/>
+  <w:num w:numId="6">
+    <w:abstractNumId w:val="7"/>
   </w:num>
-  <w:num w:numId="3">
-    <w:abstractNumId w:val="5"/>
-  </w:num>
-  <w:num w:numId="4">
+  <w:num w:numId="7">
     <w:abstractNumId w:val="4"/>
   </w:num>
-  <w:num w:numId="5">
-    <w:abstractNumId w:val="1"/>
-  </w:num>
-  <w:num w:numId="6">
-    <w:abstractNumId w:val="6"/>
-  </w:num>
-  <w:num w:numId="7">
-    <w:abstractNumId w:val="3"/>
+  <w:num w:numId="8">
+    <w:abstractNumId w:val="0"/>
   </w:num>
 </w:numbering>
 </file>
@@ -1635,6 +2194,45 @@
       <w:shd w:val="clear" w:color="auto" w:fill="E1DFDD"/>
     </w:rPr>
   </w:style>
+  <w:style w:type="paragraph" w:styleId="FootnoteText">
+    <w:name w:val="footnote text"/>
+    <w:basedOn w:val="Normal"/>
+    <w:link w:val="FootnoteTextChar"/>
+    <w:uiPriority w:val="99"/>
+    <w:semiHidden/>
+    <w:unhideWhenUsed/>
+    <w:rsid w:val="0002742A"/>
+    <w:pPr>
+      <w:spacing w:after="0" w:line="240" w:lineRule="auto"/>
+    </w:pPr>
+    <w:rPr>
+      <w:sz w:val="20"/>
+      <w:szCs w:val="20"/>
+    </w:rPr>
+  </w:style>
+  <w:style w:type="character" w:customStyle="1" w:styleId="FootnoteTextChar">
+    <w:name w:val="Footnote Text Char"/>
+    <w:basedOn w:val="DefaultParagraphFont"/>
+    <w:link w:val="FootnoteText"/>
+    <w:uiPriority w:val="99"/>
+    <w:semiHidden/>
+    <w:rsid w:val="0002742A"/>
+    <w:rPr>
+      <w:sz w:val="20"/>
+      <w:szCs w:val="20"/>
+    </w:rPr>
+  </w:style>
+  <w:style w:type="character" w:styleId="FootnoteReference">
+    <w:name w:val="footnote reference"/>
+    <w:basedOn w:val="DefaultParagraphFont"/>
+    <w:uiPriority w:val="99"/>
+    <w:semiHidden/>
+    <w:unhideWhenUsed/>
+    <w:rsid w:val="0002742A"/>
+    <w:rPr>
+      <w:vertAlign w:val="superscript"/>
+    </w:rPr>
+  </w:style>
 </w:styles>
 </file>
 
@@ -1931,4 +2529,16 @@
     </a:ext>
   </a:extLst>
 </a:theme>
+</file>
+
+<file path=customXml/item1.xml><?xml version="1.0" encoding="utf-8"?>
+<b:Sources xmlns:b="http://schemas.openxmlformats.org/officeDocument/2006/bibliography" xmlns="http://schemas.openxmlformats.org/officeDocument/2006/bibliography" SelectedStyle="\APASixthEditionOfficeOnline.xsl" StyleName="APA" Version="6"/>
+</file>
+
+<file path=customXml/itemProps1.xml><?xml version="1.0" encoding="utf-8"?>
+<ds:datastoreItem xmlns:ds="http://schemas.openxmlformats.org/officeDocument/2006/customXml" ds:itemID="{CA8EABF6-E910-4499-AE54-03C75A836A3D}">
+  <ds:schemaRefs>
+    <ds:schemaRef ds:uri="http://schemas.openxmlformats.org/officeDocument/2006/bibliography"/>
+  </ds:schemaRefs>
+</ds:datastoreItem>
 </file>
</xml_diff>

<commit_message>
added to the user guide...docx
</commit_message>
<xml_diff>
--- a/Report/User Guide and environment setup Instructions.docx
+++ b/Report/User Guide and environment setup Instructions.docx
@@ -75,8 +75,21 @@
         </w:numPr>
       </w:pPr>
       <w:r>
-        <w:t>Project File (available on github 4shanob)</w:t>
-      </w:r>
+        <w:t xml:space="preserve">Project File (available on github </w:t>
+      </w:r>
+      <w:hyperlink r:id="rId8" w:history="1">
+        <w:r>
+          <w:rPr>
+            <w:rStyle w:val="Hyperlink"/>
+          </w:rPr>
+          <w:t>https://github.com/4Shaneob/NewUITest</w:t>
+        </w:r>
+      </w:hyperlink>
+      <w:r>
+        <w:t>)</w:t>
+      </w:r>
+      <w:bookmarkStart w:id="0" w:name="_GoBack"/>
+      <w:bookmarkEnd w:id="0"/>
     </w:p>
     <w:p>
       <w:pPr>
@@ -172,7 +185,7 @@
       <w:r>
         <w:t xml:space="preserve">Go to </w:t>
       </w:r>
-      <w:hyperlink r:id="rId8" w:history="1">
+      <w:hyperlink r:id="rId9" w:history="1">
         <w:r>
           <w:rPr>
             <w:rStyle w:val="Hyperlink"/>
@@ -652,14 +665,14 @@
       <w:r>
         <w:t>.</w:t>
       </w:r>
-      <w:bookmarkStart w:id="0" w:name="_Hlk520921104"/>
+      <w:bookmarkStart w:id="1" w:name="_Hlk520921104"/>
       <w:r>
         <w:rPr>
           <w:rStyle w:val="FootnoteReference"/>
         </w:rPr>
         <w:footnoteReference w:id="3"/>
       </w:r>
-      <w:bookmarkEnd w:id="0"/>
+      <w:bookmarkEnd w:id="1"/>
     </w:p>
     <w:p>
       <w:pPr>
@@ -733,12 +746,7 @@
         </w:numPr>
       </w:pPr>
       <w:r>
-        <w:t>Continue through the mock paym</w:t>
-      </w:r>
-      <w:bookmarkStart w:id="1" w:name="_GoBack"/>
-      <w:bookmarkEnd w:id="1"/>
-      <w:r>
-        <w:t>ent until complete.</w:t>
+        <w:t>Continue through the mock payment until complete.</w:t>
       </w:r>
       <w:r>
         <w:rPr>
@@ -2536,7 +2544,7 @@
 </file>
 
 <file path=customXml/itemProps1.xml><?xml version="1.0" encoding="utf-8"?>
-<ds:datastoreItem xmlns:ds="http://schemas.openxmlformats.org/officeDocument/2006/customXml" ds:itemID="{CA8EABF6-E910-4499-AE54-03C75A836A3D}">
+<ds:datastoreItem xmlns:ds="http://schemas.openxmlformats.org/officeDocument/2006/customXml" ds:itemID="{3E15B372-E4E3-4CF2-8595-5AB156C827F2}">
   <ds:schemaRefs>
     <ds:schemaRef ds:uri="http://schemas.openxmlformats.org/officeDocument/2006/bibliography"/>
   </ds:schemaRefs>

</xml_diff>

<commit_message>
guide update - added pics and login info
</commit_message>
<xml_diff>
--- a/Report/User Guide and environment setup Instructions.docx
+++ b/Report/User Guide and environment setup Instructions.docx
@@ -10,6 +10,8 @@
           <w:u w:val="single"/>
         </w:rPr>
       </w:pPr>
+      <w:bookmarkStart w:id="0" w:name="_Hlk521300788"/>
+      <w:bookmarkEnd w:id="0"/>
       <w:r>
         <w:rPr>
           <w:b/>
@@ -65,7 +67,13 @@
         </w:numPr>
       </w:pPr>
       <w:r>
-        <w:t>Browser (preferably Chrome and another)</w:t>
+        <w:t>Browser (preferably Chrome and</w:t>
+      </w:r>
+      <w:r>
+        <w:t>/or</w:t>
+      </w:r>
+      <w:r>
+        <w:t xml:space="preserve"> another)</w:t>
       </w:r>
     </w:p>
     <w:p>
@@ -77,7 +85,13 @@
         </w:numPr>
       </w:pPr>
       <w:r>
-        <w:t xml:space="preserve">Project File (available on github </w:t>
+        <w:t>Project File</w:t>
+      </w:r>
+      <w:r>
+        <w:t>s</w:t>
+      </w:r>
+      <w:r>
+        <w:t xml:space="preserve"> (available on github </w:t>
       </w:r>
       <w:hyperlink r:id="rId8" w:history="1">
         <w:r>
@@ -168,31 +182,24 @@
         </w:rPr>
         <w:t>Guide</w:t>
       </w:r>
-      <w:r>
-        <w:rPr>
-          <w:b/>
-          <w:sz w:val="28"/>
+    </w:p>
+    <w:p>
+      <w:pPr>
+        <w:rPr>
           <w:u w:val="single"/>
         </w:rPr>
-        <w:br/>
-      </w:r>
+      </w:pPr>
       <w:r>
         <w:rPr>
           <w:u w:val="single"/>
         </w:rPr>
-        <w:br/>
+        <w:t>For</w:t>
       </w:r>
       <w:r>
         <w:rPr>
           <w:u w:val="single"/>
         </w:rPr>
-        <w:t>For XAMPP</w:t>
-      </w:r>
-      <w:r>
-        <w:rPr>
-          <w:u w:val="single"/>
-        </w:rPr>
-        <w:t xml:space="preserve"> Setup</w:t>
+        <w:t xml:space="preserve"> Project Files</w:t>
       </w:r>
     </w:p>
     <w:p>
@@ -202,11 +209,317 @@
           <w:ilvl w:val="0"/>
           <w:numId w:val="3"/>
         </w:numPr>
+        <w:rPr>
+          <w:rStyle w:val="Hyperlink"/>
+          <w:color w:val="auto"/>
+          <w:u w:val="none"/>
+        </w:rPr>
+      </w:pPr>
+      <w:r>
+        <w:t xml:space="preserve">Got to </w:t>
+      </w:r>
+      <w:hyperlink r:id="rId9" w:history="1">
+        <w:r>
+          <w:rPr>
+            <w:rStyle w:val="Hyperlink"/>
+          </w:rPr>
+          <w:t>https://github.com/4Shaneob/NewUITest</w:t>
+        </w:r>
+      </w:hyperlink>
+    </w:p>
+    <w:p>
+      <w:pPr>
+        <w:rPr>
+          <w:rStyle w:val="Hyperlink"/>
+          <w:color w:val="auto"/>
+          <w:u w:val="none"/>
+        </w:rPr>
+      </w:pPr>
+      <w:r>
+        <w:rPr>
+          <w:rStyle w:val="Hyperlink"/>
+          <w:noProof/>
+          <w:color w:val="auto"/>
+          <w:u w:val="none"/>
+        </w:rPr>
+        <w:drawing>
+          <wp:inline distT="0" distB="0" distL="0" distR="0" wp14:anchorId="272D8A83" wp14:editId="1AB11099">
+            <wp:extent cx="5724525" cy="2933700"/>
+            <wp:effectExtent l="0" t="0" r="9525" b="0"/>
+            <wp:docPr id="43" name="Picture 43"/>
+            <wp:cNvGraphicFramePr>
+              <a:graphicFrameLocks xmlns:a="http://schemas.openxmlformats.org/drawingml/2006/main" noChangeAspect="1"/>
+            </wp:cNvGraphicFramePr>
+            <a:graphic xmlns:a="http://schemas.openxmlformats.org/drawingml/2006/main">
+              <a:graphicData uri="http://schemas.openxmlformats.org/drawingml/2006/picture">
+                <pic:pic xmlns:pic="http://schemas.openxmlformats.org/drawingml/2006/picture">
+                  <pic:nvPicPr>
+                    <pic:cNvPr id="0" name="Picture 32"/>
+                    <pic:cNvPicPr>
+                      <a:picLocks noChangeAspect="1" noChangeArrowheads="1"/>
+                    </pic:cNvPicPr>
+                  </pic:nvPicPr>
+                  <pic:blipFill>
+                    <a:blip r:embed="rId10">
+                      <a:extLst>
+                        <a:ext uri="{28A0092B-C50C-407E-A947-70E740481C1C}">
+                          <a14:useLocalDpi xmlns:a14="http://schemas.microsoft.com/office/drawing/2010/main" val="0"/>
+                        </a:ext>
+                      </a:extLst>
+                    </a:blip>
+                    <a:srcRect/>
+                    <a:stretch>
+                      <a:fillRect/>
+                    </a:stretch>
+                  </pic:blipFill>
+                  <pic:spPr bwMode="auto">
+                    <a:xfrm>
+                      <a:off x="0" y="0"/>
+                      <a:ext cx="5724525" cy="2933700"/>
+                    </a:xfrm>
+                    <a:prstGeom prst="rect">
+                      <a:avLst/>
+                    </a:prstGeom>
+                    <a:noFill/>
+                    <a:ln>
+                      <a:noFill/>
+                    </a:ln>
+                  </pic:spPr>
+                </pic:pic>
+              </a:graphicData>
+            </a:graphic>
+          </wp:inline>
+        </w:drawing>
+      </w:r>
+    </w:p>
+    <w:p>
+      <w:pPr>
+        <w:pStyle w:val="ListParagraph"/>
+        <w:numPr>
+          <w:ilvl w:val="0"/>
+          <w:numId w:val="3"/>
+        </w:numPr>
+      </w:pPr>
+      <w:r>
+        <w:t>Click on the “clone or download” button</w:t>
+      </w:r>
+    </w:p>
+    <w:p/>
+    <w:p/>
+    <w:p/>
+    <w:p/>
+    <w:p/>
+    <w:p/>
+    <w:p/>
+    <w:p/>
+    <w:p>
+      <w:pPr>
+        <w:pStyle w:val="ListParagraph"/>
+        <w:numPr>
+          <w:ilvl w:val="0"/>
+          <w:numId w:val="3"/>
+        </w:numPr>
+      </w:pPr>
+      <w:r>
+        <w:lastRenderedPageBreak/>
+        <w:t>Click on Download ZIP.</w:t>
+      </w:r>
+    </w:p>
+    <w:p>
+      <w:r>
+        <w:rPr>
+          <w:noProof/>
+        </w:rPr>
+        <w:drawing>
+          <wp:inline distT="0" distB="0" distL="0" distR="0" wp14:anchorId="05A59D7E" wp14:editId="69621F80">
+            <wp:extent cx="5724525" cy="2914650"/>
+            <wp:effectExtent l="0" t="0" r="9525" b="0"/>
+            <wp:docPr id="44" name="Picture 44"/>
+            <wp:cNvGraphicFramePr>
+              <a:graphicFrameLocks xmlns:a="http://schemas.openxmlformats.org/drawingml/2006/main" noChangeAspect="1"/>
+            </wp:cNvGraphicFramePr>
+            <a:graphic xmlns:a="http://schemas.openxmlformats.org/drawingml/2006/main">
+              <a:graphicData uri="http://schemas.openxmlformats.org/drawingml/2006/picture">
+                <pic:pic xmlns:pic="http://schemas.openxmlformats.org/drawingml/2006/picture">
+                  <pic:nvPicPr>
+                    <pic:cNvPr id="0" name="Picture 33"/>
+                    <pic:cNvPicPr>
+                      <a:picLocks noChangeAspect="1" noChangeArrowheads="1"/>
+                    </pic:cNvPicPr>
+                  </pic:nvPicPr>
+                  <pic:blipFill>
+                    <a:blip r:embed="rId11">
+                      <a:extLst>
+                        <a:ext uri="{28A0092B-C50C-407E-A947-70E740481C1C}">
+                          <a14:useLocalDpi xmlns:a14="http://schemas.microsoft.com/office/drawing/2010/main" val="0"/>
+                        </a:ext>
+                      </a:extLst>
+                    </a:blip>
+                    <a:srcRect/>
+                    <a:stretch>
+                      <a:fillRect/>
+                    </a:stretch>
+                  </pic:blipFill>
+                  <pic:spPr bwMode="auto">
+                    <a:xfrm>
+                      <a:off x="0" y="0"/>
+                      <a:ext cx="5724525" cy="2914650"/>
+                    </a:xfrm>
+                    <a:prstGeom prst="rect">
+                      <a:avLst/>
+                    </a:prstGeom>
+                    <a:noFill/>
+                    <a:ln>
+                      <a:noFill/>
+                    </a:ln>
+                  </pic:spPr>
+                </pic:pic>
+              </a:graphicData>
+            </a:graphic>
+          </wp:inline>
+        </w:drawing>
+      </w:r>
+    </w:p>
+    <w:p/>
+    <w:p>
+      <w:pPr>
+        <w:pStyle w:val="ListParagraph"/>
+        <w:numPr>
+          <w:ilvl w:val="0"/>
+          <w:numId w:val="3"/>
+        </w:numPr>
+      </w:pPr>
+      <w:r>
+        <w:t>Save to Desktop</w:t>
+      </w:r>
+    </w:p>
+    <w:p>
+      <w:pPr>
+        <w:pStyle w:val="ListParagraph"/>
+      </w:pPr>
+      <w:r>
+        <w:rPr>
+          <w:noProof/>
+        </w:rPr>
+        <w:drawing>
+          <wp:inline distT="0" distB="0" distL="0" distR="0" wp14:anchorId="6FB2F5C4" wp14:editId="3F8B413C">
+            <wp:extent cx="5724525" cy="2676525"/>
+            <wp:effectExtent l="0" t="0" r="9525" b="9525"/>
+            <wp:docPr id="46" name="Picture 46"/>
+            <wp:cNvGraphicFramePr>
+              <a:graphicFrameLocks xmlns:a="http://schemas.openxmlformats.org/drawingml/2006/main" noChangeAspect="1"/>
+            </wp:cNvGraphicFramePr>
+            <a:graphic xmlns:a="http://schemas.openxmlformats.org/drawingml/2006/main">
+              <a:graphicData uri="http://schemas.openxmlformats.org/drawingml/2006/picture">
+                <pic:pic xmlns:pic="http://schemas.openxmlformats.org/drawingml/2006/picture">
+                  <pic:nvPicPr>
+                    <pic:cNvPr id="0" name="Picture 35"/>
+                    <pic:cNvPicPr>
+                      <a:picLocks noChangeAspect="1" noChangeArrowheads="1"/>
+                    </pic:cNvPicPr>
+                  </pic:nvPicPr>
+                  <pic:blipFill>
+                    <a:blip r:embed="rId12">
+                      <a:extLst>
+                        <a:ext uri="{28A0092B-C50C-407E-A947-70E740481C1C}">
+                          <a14:useLocalDpi xmlns:a14="http://schemas.microsoft.com/office/drawing/2010/main" val="0"/>
+                        </a:ext>
+                      </a:extLst>
+                    </a:blip>
+                    <a:srcRect/>
+                    <a:stretch>
+                      <a:fillRect/>
+                    </a:stretch>
+                  </pic:blipFill>
+                  <pic:spPr bwMode="auto">
+                    <a:xfrm>
+                      <a:off x="0" y="0"/>
+                      <a:ext cx="5724525" cy="2676525"/>
+                    </a:xfrm>
+                    <a:prstGeom prst="rect">
+                      <a:avLst/>
+                    </a:prstGeom>
+                    <a:noFill/>
+                    <a:ln>
+                      <a:noFill/>
+                    </a:ln>
+                  </pic:spPr>
+                </pic:pic>
+              </a:graphicData>
+            </a:graphic>
+          </wp:inline>
+        </w:drawing>
+      </w:r>
+    </w:p>
+    <w:p>
+      <w:pPr>
+        <w:pStyle w:val="ListParagraph"/>
+      </w:pPr>
+    </w:p>
+    <w:p>
+      <w:pPr>
+        <w:pStyle w:val="ListParagraph"/>
+        <w:numPr>
+          <w:ilvl w:val="0"/>
+          <w:numId w:val="3"/>
+        </w:numPr>
+      </w:pPr>
+      <w:r>
+        <w:br/>
+      </w:r>
+    </w:p>
+    <w:p>
+      <w:pPr>
+        <w:rPr>
+          <w:b/>
+          <w:sz w:val="28"/>
+          <w:u w:val="single"/>
+        </w:rPr>
+      </w:pPr>
+      <w:r>
+        <w:rPr>
+          <w:b/>
+          <w:sz w:val="28"/>
+          <w:u w:val="single"/>
+        </w:rPr>
+        <w:br/>
+      </w:r>
+      <w:r>
+        <w:rPr>
+          <w:u w:val="single"/>
+        </w:rPr>
+        <w:br/>
+      </w:r>
+      <w:r>
+        <w:rPr>
+          <w:u w:val="single"/>
+        </w:rPr>
+        <w:t>For XAMPP</w:t>
+      </w:r>
+      <w:r>
+        <w:rPr>
+          <w:u w:val="single"/>
+        </w:rPr>
+        <w:t xml:space="preserve"> Setup</w:t>
+      </w:r>
+    </w:p>
+    <w:p>
+      <w:pPr>
+        <w:pStyle w:val="ListParagraph"/>
+        <w:numPr>
+          <w:ilvl w:val="0"/>
+          <w:numId w:val="3"/>
+        </w:numPr>
+        <w:rPr>
+          <w:rStyle w:val="Hyperlink"/>
+          <w:color w:val="auto"/>
+          <w:u w:val="none"/>
+        </w:rPr>
       </w:pPr>
       <w:r>
         <w:t xml:space="preserve">Go to </w:t>
       </w:r>
-      <w:hyperlink r:id="rId9" w:history="1">
+      <w:hyperlink r:id="rId13" w:history="1">
         <w:r>
           <w:rPr>
             <w:rStyle w:val="Hyperlink"/>
@@ -218,6 +531,11 @@
     <w:p>
       <w:pPr>
         <w:pStyle w:val="ListParagraph"/>
+      </w:pPr>
+    </w:p>
+    <w:p>
+      <w:pPr>
+        <w:pStyle w:val="ListParagraph"/>
         <w:numPr>
           <w:ilvl w:val="0"/>
           <w:numId w:val="3"/>
@@ -231,8 +549,109 @@
       <w:pPr>
         <w:pStyle w:val="ListParagraph"/>
       </w:pPr>
-      <w:bookmarkStart w:id="0" w:name="_GoBack"/>
-      <w:bookmarkEnd w:id="0"/>
+      <w:r>
+        <w:rPr>
+          <w:noProof/>
+        </w:rPr>
+        <w:lastRenderedPageBreak/>
+        <w:drawing>
+          <wp:inline distT="0" distB="0" distL="0" distR="0" wp14:anchorId="0348E2BB" wp14:editId="6F1D603A">
+            <wp:extent cx="5731510" cy="2922270"/>
+            <wp:effectExtent l="0" t="0" r="2540" b="0"/>
+            <wp:docPr id="1" name="Picture 1"/>
+            <wp:cNvGraphicFramePr>
+              <a:graphicFrameLocks xmlns:a="http://schemas.openxmlformats.org/drawingml/2006/main" noChangeAspect="1"/>
+            </wp:cNvGraphicFramePr>
+            <a:graphic xmlns:a="http://schemas.openxmlformats.org/drawingml/2006/main">
+              <a:graphicData uri="http://schemas.openxmlformats.org/drawingml/2006/picture">
+                <pic:pic xmlns:pic="http://schemas.openxmlformats.org/drawingml/2006/picture">
+                  <pic:nvPicPr>
+                    <pic:cNvPr id="1" name="1. xampp.png"/>
+                    <pic:cNvPicPr/>
+                  </pic:nvPicPr>
+                  <pic:blipFill>
+                    <a:blip r:embed="rId14">
+                      <a:extLst>
+                        <a:ext uri="{28A0092B-C50C-407E-A947-70E740481C1C}">
+                          <a14:useLocalDpi xmlns:a14="http://schemas.microsoft.com/office/drawing/2010/main" val="0"/>
+                        </a:ext>
+                      </a:extLst>
+                    </a:blip>
+                    <a:stretch>
+                      <a:fillRect/>
+                    </a:stretch>
+                  </pic:blipFill>
+                  <pic:spPr>
+                    <a:xfrm>
+                      <a:off x="0" y="0"/>
+                      <a:ext cx="5731510" cy="2922270"/>
+                    </a:xfrm>
+                    <a:prstGeom prst="rect">
+                      <a:avLst/>
+                    </a:prstGeom>
+                  </pic:spPr>
+                </pic:pic>
+              </a:graphicData>
+            </a:graphic>
+          </wp:inline>
+        </w:drawing>
+      </w:r>
+    </w:p>
+    <w:p>
+      <w:pPr>
+        <w:pStyle w:val="ListParagraph"/>
+      </w:pPr>
+    </w:p>
+    <w:p>
+      <w:pPr>
+        <w:pStyle w:val="ListParagraph"/>
+      </w:pPr>
+      <w:r>
+        <w:rPr>
+          <w:noProof/>
+        </w:rPr>
+        <w:drawing>
+          <wp:inline distT="0" distB="0" distL="0" distR="0" wp14:anchorId="222ABEE8" wp14:editId="0D0BA68D">
+            <wp:extent cx="5731510" cy="2934970"/>
+            <wp:effectExtent l="0" t="0" r="2540" b="0"/>
+            <wp:docPr id="2" name="Picture 2"/>
+            <wp:cNvGraphicFramePr>
+              <a:graphicFrameLocks xmlns:a="http://schemas.openxmlformats.org/drawingml/2006/main" noChangeAspect="1"/>
+            </wp:cNvGraphicFramePr>
+            <a:graphic xmlns:a="http://schemas.openxmlformats.org/drawingml/2006/main">
+              <a:graphicData uri="http://schemas.openxmlformats.org/drawingml/2006/picture">
+                <pic:pic xmlns:pic="http://schemas.openxmlformats.org/drawingml/2006/picture">
+                  <pic:nvPicPr>
+                    <pic:cNvPr id="2" name="2. xampp download.png"/>
+                    <pic:cNvPicPr/>
+                  </pic:nvPicPr>
+                  <pic:blipFill>
+                    <a:blip r:embed="rId15">
+                      <a:extLst>
+                        <a:ext uri="{28A0092B-C50C-407E-A947-70E740481C1C}">
+                          <a14:useLocalDpi xmlns:a14="http://schemas.microsoft.com/office/drawing/2010/main" val="0"/>
+                        </a:ext>
+                      </a:extLst>
+                    </a:blip>
+                    <a:stretch>
+                      <a:fillRect/>
+                    </a:stretch>
+                  </pic:blipFill>
+                  <pic:spPr>
+                    <a:xfrm>
+                      <a:off x="0" y="0"/>
+                      <a:ext cx="5731510" cy="2934970"/>
+                    </a:xfrm>
+                    <a:prstGeom prst="rect">
+                      <a:avLst/>
+                    </a:prstGeom>
+                  </pic:spPr>
+                </pic:pic>
+              </a:graphicData>
+            </a:graphic>
+          </wp:inline>
+        </w:drawing>
+      </w:r>
     </w:p>
     <w:p>
       <w:pPr>
@@ -246,6 +665,7 @@
         <w:t>Once downloaded, run the executable file.</w:t>
       </w:r>
     </w:p>
+    <w:p/>
     <w:p>
       <w:pPr>
         <w:pStyle w:val="ListParagraph"/>
@@ -259,6 +679,431 @@
       </w:r>
     </w:p>
     <w:p>
+      <w:r>
+        <w:rPr>
+          <w:noProof/>
+        </w:rPr>
+        <w:drawing>
+          <wp:inline distT="0" distB="0" distL="0" distR="0" wp14:anchorId="4845810B" wp14:editId="2D745951">
+            <wp:extent cx="4793012" cy="1896241"/>
+            <wp:effectExtent l="0" t="0" r="7620" b="8890"/>
+            <wp:docPr id="3" name="Picture 3"/>
+            <wp:cNvGraphicFramePr>
+              <a:graphicFrameLocks xmlns:a="http://schemas.openxmlformats.org/drawingml/2006/main" noChangeAspect="1"/>
+            </wp:cNvGraphicFramePr>
+            <a:graphic xmlns:a="http://schemas.openxmlformats.org/drawingml/2006/main">
+              <a:graphicData uri="http://schemas.openxmlformats.org/drawingml/2006/picture">
+                <pic:pic xmlns:pic="http://schemas.openxmlformats.org/drawingml/2006/picture">
+                  <pic:nvPicPr>
+                    <pic:cNvPr id="3" name="3. xampp wizardpng.png"/>
+                    <pic:cNvPicPr/>
+                  </pic:nvPicPr>
+                  <pic:blipFill>
+                    <a:blip r:embed="rId16">
+                      <a:extLst>
+                        <a:ext uri="{28A0092B-C50C-407E-A947-70E740481C1C}">
+                          <a14:useLocalDpi xmlns:a14="http://schemas.microsoft.com/office/drawing/2010/main" val="0"/>
+                        </a:ext>
+                      </a:extLst>
+                    </a:blip>
+                    <a:stretch>
+                      <a:fillRect/>
+                    </a:stretch>
+                  </pic:blipFill>
+                  <pic:spPr>
+                    <a:xfrm>
+                      <a:off x="0" y="0"/>
+                      <a:ext cx="4793012" cy="1896241"/>
+                    </a:xfrm>
+                    <a:prstGeom prst="rect">
+                      <a:avLst/>
+                    </a:prstGeom>
+                  </pic:spPr>
+                </pic:pic>
+              </a:graphicData>
+            </a:graphic>
+          </wp:inline>
+        </w:drawing>
+      </w:r>
+    </w:p>
+    <w:p>
+      <w:r>
+        <w:rPr>
+          <w:noProof/>
+        </w:rPr>
+        <w:lastRenderedPageBreak/>
+        <w:drawing>
+          <wp:inline distT="0" distB="0" distL="0" distR="0" wp14:anchorId="28B27F07" wp14:editId="17BF4981">
+            <wp:extent cx="4773955" cy="4011647"/>
+            <wp:effectExtent l="0" t="0" r="7620" b="8255"/>
+            <wp:docPr id="4" name="Picture 4"/>
+            <wp:cNvGraphicFramePr>
+              <a:graphicFrameLocks xmlns:a="http://schemas.openxmlformats.org/drawingml/2006/main" noChangeAspect="1"/>
+            </wp:cNvGraphicFramePr>
+            <a:graphic xmlns:a="http://schemas.openxmlformats.org/drawingml/2006/main">
+              <a:graphicData uri="http://schemas.openxmlformats.org/drawingml/2006/picture">
+                <pic:pic xmlns:pic="http://schemas.openxmlformats.org/drawingml/2006/picture">
+                  <pic:nvPicPr>
+                    <pic:cNvPr id="4" name="4. xampp wizardpng.png"/>
+                    <pic:cNvPicPr/>
+                  </pic:nvPicPr>
+                  <pic:blipFill>
+                    <a:blip r:embed="rId17">
+                      <a:extLst>
+                        <a:ext uri="{28A0092B-C50C-407E-A947-70E740481C1C}">
+                          <a14:useLocalDpi xmlns:a14="http://schemas.microsoft.com/office/drawing/2010/main" val="0"/>
+                        </a:ext>
+                      </a:extLst>
+                    </a:blip>
+                    <a:stretch>
+                      <a:fillRect/>
+                    </a:stretch>
+                  </pic:blipFill>
+                  <pic:spPr>
+                    <a:xfrm>
+                      <a:off x="0" y="0"/>
+                      <a:ext cx="4773955" cy="4011647"/>
+                    </a:xfrm>
+                    <a:prstGeom prst="rect">
+                      <a:avLst/>
+                    </a:prstGeom>
+                  </pic:spPr>
+                </pic:pic>
+              </a:graphicData>
+            </a:graphic>
+          </wp:inline>
+        </w:drawing>
+      </w:r>
+    </w:p>
+    <w:p>
+      <w:r>
+        <w:rPr>
+          <w:noProof/>
+        </w:rPr>
+        <w:lastRenderedPageBreak/>
+        <w:drawing>
+          <wp:inline distT="0" distB="0" distL="0" distR="0" wp14:anchorId="05655C08" wp14:editId="300C3CBB">
+            <wp:extent cx="4763165" cy="4048690"/>
+            <wp:effectExtent l="0" t="0" r="0" b="9525"/>
+            <wp:docPr id="5" name="Picture 5"/>
+            <wp:cNvGraphicFramePr>
+              <a:graphicFrameLocks xmlns:a="http://schemas.openxmlformats.org/drawingml/2006/main" noChangeAspect="1"/>
+            </wp:cNvGraphicFramePr>
+            <a:graphic xmlns:a="http://schemas.openxmlformats.org/drawingml/2006/main">
+              <a:graphicData uri="http://schemas.openxmlformats.org/drawingml/2006/picture">
+                <pic:pic xmlns:pic="http://schemas.openxmlformats.org/drawingml/2006/picture">
+                  <pic:nvPicPr>
+                    <pic:cNvPr id="5" name="5. xampp wizardpng.png"/>
+                    <pic:cNvPicPr/>
+                  </pic:nvPicPr>
+                  <pic:blipFill>
+                    <a:blip r:embed="rId18">
+                      <a:extLst>
+                        <a:ext uri="{28A0092B-C50C-407E-A947-70E740481C1C}">
+                          <a14:useLocalDpi xmlns:a14="http://schemas.microsoft.com/office/drawing/2010/main" val="0"/>
+                        </a:ext>
+                      </a:extLst>
+                    </a:blip>
+                    <a:stretch>
+                      <a:fillRect/>
+                    </a:stretch>
+                  </pic:blipFill>
+                  <pic:spPr>
+                    <a:xfrm>
+                      <a:off x="0" y="0"/>
+                      <a:ext cx="4763165" cy="4048690"/>
+                    </a:xfrm>
+                    <a:prstGeom prst="rect">
+                      <a:avLst/>
+                    </a:prstGeom>
+                  </pic:spPr>
+                </pic:pic>
+              </a:graphicData>
+            </a:graphic>
+          </wp:inline>
+        </w:drawing>
+      </w:r>
+      <w:r>
+        <w:rPr>
+          <w:noProof/>
+        </w:rPr>
+        <w:drawing>
+          <wp:inline distT="0" distB="0" distL="0" distR="0" wp14:anchorId="30F4E29B" wp14:editId="60829452">
+            <wp:extent cx="4754897" cy="4068820"/>
+            <wp:effectExtent l="0" t="0" r="7620" b="8255"/>
+            <wp:docPr id="6" name="Picture 6"/>
+            <wp:cNvGraphicFramePr>
+              <a:graphicFrameLocks xmlns:a="http://schemas.openxmlformats.org/drawingml/2006/main" noChangeAspect="1"/>
+            </wp:cNvGraphicFramePr>
+            <a:graphic xmlns:a="http://schemas.openxmlformats.org/drawingml/2006/main">
+              <a:graphicData uri="http://schemas.openxmlformats.org/drawingml/2006/picture">
+                <pic:pic xmlns:pic="http://schemas.openxmlformats.org/drawingml/2006/picture">
+                  <pic:nvPicPr>
+                    <pic:cNvPr id="6" name="6. xampp wizardpng.png"/>
+                    <pic:cNvPicPr/>
+                  </pic:nvPicPr>
+                  <pic:blipFill>
+                    <a:blip r:embed="rId19">
+                      <a:extLst>
+                        <a:ext uri="{28A0092B-C50C-407E-A947-70E740481C1C}">
+                          <a14:useLocalDpi xmlns:a14="http://schemas.microsoft.com/office/drawing/2010/main" val="0"/>
+                        </a:ext>
+                      </a:extLst>
+                    </a:blip>
+                    <a:stretch>
+                      <a:fillRect/>
+                    </a:stretch>
+                  </pic:blipFill>
+                  <pic:spPr>
+                    <a:xfrm>
+                      <a:off x="0" y="0"/>
+                      <a:ext cx="4754897" cy="4068820"/>
+                    </a:xfrm>
+                    <a:prstGeom prst="rect">
+                      <a:avLst/>
+                    </a:prstGeom>
+                  </pic:spPr>
+                </pic:pic>
+              </a:graphicData>
+            </a:graphic>
+          </wp:inline>
+        </w:drawing>
+      </w:r>
+      <w:r>
+        <w:rPr>
+          <w:noProof/>
+        </w:rPr>
+        <w:lastRenderedPageBreak/>
+        <w:drawing>
+          <wp:inline distT="0" distB="0" distL="0" distR="0" wp14:anchorId="6F09718E" wp14:editId="0C80E516">
+            <wp:extent cx="4773955" cy="4040233"/>
+            <wp:effectExtent l="0" t="0" r="7620" b="0"/>
+            <wp:docPr id="7" name="Picture 7"/>
+            <wp:cNvGraphicFramePr>
+              <a:graphicFrameLocks xmlns:a="http://schemas.openxmlformats.org/drawingml/2006/main" noChangeAspect="1"/>
+            </wp:cNvGraphicFramePr>
+            <a:graphic xmlns:a="http://schemas.openxmlformats.org/drawingml/2006/main">
+              <a:graphicData uri="http://schemas.openxmlformats.org/drawingml/2006/picture">
+                <pic:pic xmlns:pic="http://schemas.openxmlformats.org/drawingml/2006/picture">
+                  <pic:nvPicPr>
+                    <pic:cNvPr id="7" name="7. xampp wizardpng.png"/>
+                    <pic:cNvPicPr/>
+                  </pic:nvPicPr>
+                  <pic:blipFill>
+                    <a:blip r:embed="rId20">
+                      <a:extLst>
+                        <a:ext uri="{28A0092B-C50C-407E-A947-70E740481C1C}">
+                          <a14:useLocalDpi xmlns:a14="http://schemas.microsoft.com/office/drawing/2010/main" val="0"/>
+                        </a:ext>
+                      </a:extLst>
+                    </a:blip>
+                    <a:stretch>
+                      <a:fillRect/>
+                    </a:stretch>
+                  </pic:blipFill>
+                  <pic:spPr>
+                    <a:xfrm>
+                      <a:off x="0" y="0"/>
+                      <a:ext cx="4773955" cy="4040233"/>
+                    </a:xfrm>
+                    <a:prstGeom prst="rect">
+                      <a:avLst/>
+                    </a:prstGeom>
+                  </pic:spPr>
+                </pic:pic>
+              </a:graphicData>
+            </a:graphic>
+          </wp:inline>
+        </w:drawing>
+      </w:r>
+      <w:r>
+        <w:rPr>
+          <w:noProof/>
+        </w:rPr>
+        <w:drawing>
+          <wp:inline distT="0" distB="0" distL="0" distR="0" wp14:anchorId="2F516296" wp14:editId="47E1218F">
+            <wp:extent cx="4773955" cy="4049762"/>
+            <wp:effectExtent l="0" t="0" r="7620" b="8255"/>
+            <wp:docPr id="8" name="Picture 8"/>
+            <wp:cNvGraphicFramePr>
+              <a:graphicFrameLocks xmlns:a="http://schemas.openxmlformats.org/drawingml/2006/main" noChangeAspect="1"/>
+            </wp:cNvGraphicFramePr>
+            <a:graphic xmlns:a="http://schemas.openxmlformats.org/drawingml/2006/main">
+              <a:graphicData uri="http://schemas.openxmlformats.org/drawingml/2006/picture">
+                <pic:pic xmlns:pic="http://schemas.openxmlformats.org/drawingml/2006/picture">
+                  <pic:nvPicPr>
+                    <pic:cNvPr id="8" name="8. xampp wizardpng.png"/>
+                    <pic:cNvPicPr/>
+                  </pic:nvPicPr>
+                  <pic:blipFill>
+                    <a:blip r:embed="rId21">
+                      <a:extLst>
+                        <a:ext uri="{28A0092B-C50C-407E-A947-70E740481C1C}">
+                          <a14:useLocalDpi xmlns:a14="http://schemas.microsoft.com/office/drawing/2010/main" val="0"/>
+                        </a:ext>
+                      </a:extLst>
+                    </a:blip>
+                    <a:stretch>
+                      <a:fillRect/>
+                    </a:stretch>
+                  </pic:blipFill>
+                  <pic:spPr>
+                    <a:xfrm>
+                      <a:off x="0" y="0"/>
+                      <a:ext cx="4773955" cy="4049762"/>
+                    </a:xfrm>
+                    <a:prstGeom prst="rect">
+                      <a:avLst/>
+                    </a:prstGeom>
+                  </pic:spPr>
+                </pic:pic>
+              </a:graphicData>
+            </a:graphic>
+          </wp:inline>
+        </w:drawing>
+      </w:r>
+      <w:r>
+        <w:rPr>
+          <w:noProof/>
+        </w:rPr>
+        <w:lastRenderedPageBreak/>
+        <w:drawing>
+          <wp:inline distT="0" distB="0" distL="0" distR="0" wp14:anchorId="6097039A" wp14:editId="22D13701">
+            <wp:extent cx="4773955" cy="4040233"/>
+            <wp:effectExtent l="0" t="0" r="7620" b="0"/>
+            <wp:docPr id="9" name="Picture 9"/>
+            <wp:cNvGraphicFramePr>
+              <a:graphicFrameLocks xmlns:a="http://schemas.openxmlformats.org/drawingml/2006/main" noChangeAspect="1"/>
+            </wp:cNvGraphicFramePr>
+            <a:graphic xmlns:a="http://schemas.openxmlformats.org/drawingml/2006/main">
+              <a:graphicData uri="http://schemas.openxmlformats.org/drawingml/2006/picture">
+                <pic:pic xmlns:pic="http://schemas.openxmlformats.org/drawingml/2006/picture">
+                  <pic:nvPicPr>
+                    <pic:cNvPr id="9" name="9. xampp wizardpng.png"/>
+                    <pic:cNvPicPr/>
+                  </pic:nvPicPr>
+                  <pic:blipFill>
+                    <a:blip r:embed="rId22">
+                      <a:extLst>
+                        <a:ext uri="{28A0092B-C50C-407E-A947-70E740481C1C}">
+                          <a14:useLocalDpi xmlns:a14="http://schemas.microsoft.com/office/drawing/2010/main" val="0"/>
+                        </a:ext>
+                      </a:extLst>
+                    </a:blip>
+                    <a:stretch>
+                      <a:fillRect/>
+                    </a:stretch>
+                  </pic:blipFill>
+                  <pic:spPr>
+                    <a:xfrm>
+                      <a:off x="0" y="0"/>
+                      <a:ext cx="4773955" cy="4040233"/>
+                    </a:xfrm>
+                    <a:prstGeom prst="rect">
+                      <a:avLst/>
+                    </a:prstGeom>
+                  </pic:spPr>
+                </pic:pic>
+              </a:graphicData>
+            </a:graphic>
+          </wp:inline>
+        </w:drawing>
+      </w:r>
+      <w:r>
+        <w:rPr>
+          <w:noProof/>
+        </w:rPr>
+        <w:drawing>
+          <wp:inline distT="0" distB="0" distL="0" distR="0" wp14:anchorId="31A5D7A9" wp14:editId="4F37E2DA">
+            <wp:extent cx="5002647" cy="3573319"/>
+            <wp:effectExtent l="0" t="0" r="7620" b="8255"/>
+            <wp:docPr id="10" name="Picture 10"/>
+            <wp:cNvGraphicFramePr>
+              <a:graphicFrameLocks xmlns:a="http://schemas.openxmlformats.org/drawingml/2006/main" noChangeAspect="1"/>
+            </wp:cNvGraphicFramePr>
+            <a:graphic xmlns:a="http://schemas.openxmlformats.org/drawingml/2006/main">
+              <a:graphicData uri="http://schemas.openxmlformats.org/drawingml/2006/picture">
+                <pic:pic xmlns:pic="http://schemas.openxmlformats.org/drawingml/2006/picture">
+                  <pic:nvPicPr>
+                    <pic:cNvPr id="10" name="10. xampp wizard.png"/>
+                    <pic:cNvPicPr/>
+                  </pic:nvPicPr>
+                  <pic:blipFill>
+                    <a:blip r:embed="rId23">
+                      <a:extLst>
+                        <a:ext uri="{28A0092B-C50C-407E-A947-70E740481C1C}">
+                          <a14:useLocalDpi xmlns:a14="http://schemas.microsoft.com/office/drawing/2010/main" val="0"/>
+                        </a:ext>
+                      </a:extLst>
+                    </a:blip>
+                    <a:stretch>
+                      <a:fillRect/>
+                    </a:stretch>
+                  </pic:blipFill>
+                  <pic:spPr>
+                    <a:xfrm>
+                      <a:off x="0" y="0"/>
+                      <a:ext cx="5002647" cy="3573319"/>
+                    </a:xfrm>
+                    <a:prstGeom prst="rect">
+                      <a:avLst/>
+                    </a:prstGeom>
+                  </pic:spPr>
+                </pic:pic>
+              </a:graphicData>
+            </a:graphic>
+          </wp:inline>
+        </w:drawing>
+      </w:r>
+      <w:r>
+        <w:rPr>
+          <w:noProof/>
+        </w:rPr>
+        <w:lastRenderedPageBreak/>
+        <w:drawing>
+          <wp:inline distT="0" distB="0" distL="0" distR="0" wp14:anchorId="483806B3" wp14:editId="61C079C4">
+            <wp:extent cx="4783483" cy="4040233"/>
+            <wp:effectExtent l="0" t="0" r="0" b="0"/>
+            <wp:docPr id="11" name="Picture 11"/>
+            <wp:cNvGraphicFramePr>
+              <a:graphicFrameLocks xmlns:a="http://schemas.openxmlformats.org/drawingml/2006/main" noChangeAspect="1"/>
+            </wp:cNvGraphicFramePr>
+            <a:graphic xmlns:a="http://schemas.openxmlformats.org/drawingml/2006/main">
+              <a:graphicData uri="http://schemas.openxmlformats.org/drawingml/2006/picture">
+                <pic:pic xmlns:pic="http://schemas.openxmlformats.org/drawingml/2006/picture">
+                  <pic:nvPicPr>
+                    <pic:cNvPr id="11" name="11. xampp wizard.png"/>
+                    <pic:cNvPicPr/>
+                  </pic:nvPicPr>
+                  <pic:blipFill>
+                    <a:blip r:embed="rId24">
+                      <a:extLst>
+                        <a:ext uri="{28A0092B-C50C-407E-A947-70E740481C1C}">
+                          <a14:useLocalDpi xmlns:a14="http://schemas.microsoft.com/office/drawing/2010/main" val="0"/>
+                        </a:ext>
+                      </a:extLst>
+                    </a:blip>
+                    <a:stretch>
+                      <a:fillRect/>
+                    </a:stretch>
+                  </pic:blipFill>
+                  <pic:spPr>
+                    <a:xfrm>
+                      <a:off x="0" y="0"/>
+                      <a:ext cx="4783483" cy="4040233"/>
+                    </a:xfrm>
+                    <a:prstGeom prst="rect">
+                      <a:avLst/>
+                    </a:prstGeom>
+                  </pic:spPr>
+                </pic:pic>
+              </a:graphicData>
+            </a:graphic>
+          </wp:inline>
+        </w:drawing>
+      </w:r>
+    </w:p>
+    <w:p>
       <w:pPr>
         <w:pStyle w:val="ListParagraph"/>
         <w:numPr>
@@ -293,6 +1138,137 @@
       <w:r>
         <w:t>”</w:t>
       </w:r>
+      <w:r>
+        <w:rPr>
+          <w:noProof/>
+        </w:rPr>
+        <w:t xml:space="preserve"> </w:t>
+      </w:r>
+    </w:p>
+    <w:p>
+      <w:pPr>
+        <w:pStyle w:val="ListParagraph"/>
+      </w:pPr>
+    </w:p>
+    <w:p>
+      <w:pPr>
+        <w:pStyle w:val="ListParagraph"/>
+      </w:pPr>
+      <w:r>
+        <w:rPr>
+          <w:noProof/>
+        </w:rPr>
+        <w:drawing>
+          <wp:inline distT="0" distB="0" distL="0" distR="0" wp14:anchorId="5D6EE733" wp14:editId="02A871D6">
+            <wp:extent cx="5715000" cy="3057525"/>
+            <wp:effectExtent l="0" t="0" r="0" b="9525"/>
+            <wp:docPr id="12" name="Picture 12"/>
+            <wp:cNvGraphicFramePr>
+              <a:graphicFrameLocks xmlns:a="http://schemas.openxmlformats.org/drawingml/2006/main" noChangeAspect="1"/>
+            </wp:cNvGraphicFramePr>
+            <a:graphic xmlns:a="http://schemas.openxmlformats.org/drawingml/2006/main">
+              <a:graphicData uri="http://schemas.openxmlformats.org/drawingml/2006/picture">
+                <pic:pic xmlns:pic="http://schemas.openxmlformats.org/drawingml/2006/picture">
+                  <pic:nvPicPr>
+                    <pic:cNvPr id="0" name="Picture 1"/>
+                    <pic:cNvPicPr>
+                      <a:picLocks noChangeAspect="1" noChangeArrowheads="1"/>
+                    </pic:cNvPicPr>
+                  </pic:nvPicPr>
+                  <pic:blipFill>
+                    <a:blip r:embed="rId25">
+                      <a:extLst>
+                        <a:ext uri="{28A0092B-C50C-407E-A947-70E740481C1C}">
+                          <a14:useLocalDpi xmlns:a14="http://schemas.microsoft.com/office/drawing/2010/main" val="0"/>
+                        </a:ext>
+                      </a:extLst>
+                    </a:blip>
+                    <a:srcRect/>
+                    <a:stretch>
+                      <a:fillRect/>
+                    </a:stretch>
+                  </pic:blipFill>
+                  <pic:spPr bwMode="auto">
+                    <a:xfrm>
+                      <a:off x="0" y="0"/>
+                      <a:ext cx="5715000" cy="3057525"/>
+                    </a:xfrm>
+                    <a:prstGeom prst="rect">
+                      <a:avLst/>
+                    </a:prstGeom>
+                    <a:noFill/>
+                    <a:ln>
+                      <a:noFill/>
+                    </a:ln>
+                  </pic:spPr>
+                </pic:pic>
+              </a:graphicData>
+            </a:graphic>
+          </wp:inline>
+        </w:drawing>
+      </w:r>
+    </w:p>
+    <w:p>
+      <w:pPr>
+        <w:rPr>
+          <w:u w:val="single"/>
+        </w:rPr>
+      </w:pPr>
+      <w:r>
+        <w:rPr>
+          <w:noProof/>
+          <w:u w:val="single"/>
+        </w:rPr>
+        <w:lastRenderedPageBreak/>
+        <w:drawing>
+          <wp:inline distT="0" distB="0" distL="0" distR="0" wp14:anchorId="0B0C565F" wp14:editId="669311FB">
+            <wp:extent cx="2124075" cy="1562100"/>
+            <wp:effectExtent l="0" t="0" r="9525" b="0"/>
+            <wp:docPr id="13" name="Picture 13"/>
+            <wp:cNvGraphicFramePr>
+              <a:graphicFrameLocks xmlns:a="http://schemas.openxmlformats.org/drawingml/2006/main" noChangeAspect="1"/>
+            </wp:cNvGraphicFramePr>
+            <a:graphic xmlns:a="http://schemas.openxmlformats.org/drawingml/2006/main">
+              <a:graphicData uri="http://schemas.openxmlformats.org/drawingml/2006/picture">
+                <pic:pic xmlns:pic="http://schemas.openxmlformats.org/drawingml/2006/picture">
+                  <pic:nvPicPr>
+                    <pic:cNvPr id="0" name="Picture 2"/>
+                    <pic:cNvPicPr>
+                      <a:picLocks noChangeAspect="1" noChangeArrowheads="1"/>
+                    </pic:cNvPicPr>
+                  </pic:nvPicPr>
+                  <pic:blipFill>
+                    <a:blip r:embed="rId26">
+                      <a:extLst>
+                        <a:ext uri="{28A0092B-C50C-407E-A947-70E740481C1C}">
+                          <a14:useLocalDpi xmlns:a14="http://schemas.microsoft.com/office/drawing/2010/main" val="0"/>
+                        </a:ext>
+                      </a:extLst>
+                    </a:blip>
+                    <a:srcRect/>
+                    <a:stretch>
+                      <a:fillRect/>
+                    </a:stretch>
+                  </pic:blipFill>
+                  <pic:spPr bwMode="auto">
+                    <a:xfrm>
+                      <a:off x="0" y="0"/>
+                      <a:ext cx="2124075" cy="1562100"/>
+                    </a:xfrm>
+                    <a:prstGeom prst="rect">
+                      <a:avLst/>
+                    </a:prstGeom>
+                    <a:noFill/>
+                    <a:ln>
+                      <a:noFill/>
+                    </a:ln>
+                  </pic:spPr>
+                </pic:pic>
+              </a:graphicData>
+            </a:graphic>
+          </wp:inline>
+        </w:drawing>
+      </w:r>
     </w:p>
     <w:p>
       <w:pPr>
@@ -333,6 +1309,134 @@
       <w:r>
         <w:t>Click “start” button beside the Apache and MySQL modules.</w:t>
       </w:r>
+      <w:r>
+        <w:rPr>
+          <w:noProof/>
+        </w:rPr>
+        <w:t xml:space="preserve"> </w:t>
+      </w:r>
+      <w:r>
+        <w:rPr>
+          <w:noProof/>
+        </w:rPr>
+        <w:drawing>
+          <wp:inline distT="0" distB="0" distL="0" distR="0" wp14:anchorId="78290A07" wp14:editId="237E409B">
+            <wp:extent cx="5731510" cy="3713104"/>
+            <wp:effectExtent l="0" t="0" r="2540" b="1905"/>
+            <wp:docPr id="15" name="Picture 15"/>
+            <wp:cNvGraphicFramePr>
+              <a:graphicFrameLocks xmlns:a="http://schemas.openxmlformats.org/drawingml/2006/main" noChangeAspect="1"/>
+            </wp:cNvGraphicFramePr>
+            <a:graphic xmlns:a="http://schemas.openxmlformats.org/drawingml/2006/main">
+              <a:graphicData uri="http://schemas.openxmlformats.org/drawingml/2006/picture">
+                <pic:pic xmlns:pic="http://schemas.openxmlformats.org/drawingml/2006/picture">
+                  <pic:nvPicPr>
+                    <pic:cNvPr id="0" name="Picture 4"/>
+                    <pic:cNvPicPr>
+                      <a:picLocks noChangeAspect="1" noChangeArrowheads="1"/>
+                    </pic:cNvPicPr>
+                  </pic:nvPicPr>
+                  <pic:blipFill>
+                    <a:blip r:embed="rId27">
+                      <a:extLst>
+                        <a:ext uri="{28A0092B-C50C-407E-A947-70E740481C1C}">
+                          <a14:useLocalDpi xmlns:a14="http://schemas.microsoft.com/office/drawing/2010/main" val="0"/>
+                        </a:ext>
+                      </a:extLst>
+                    </a:blip>
+                    <a:srcRect/>
+                    <a:stretch>
+                      <a:fillRect/>
+                    </a:stretch>
+                  </pic:blipFill>
+                  <pic:spPr bwMode="auto">
+                    <a:xfrm>
+                      <a:off x="0" y="0"/>
+                      <a:ext cx="5731510" cy="3713104"/>
+                    </a:xfrm>
+                    <a:prstGeom prst="rect">
+                      <a:avLst/>
+                    </a:prstGeom>
+                    <a:noFill/>
+                    <a:ln>
+                      <a:noFill/>
+                    </a:ln>
+                  </pic:spPr>
+                </pic:pic>
+              </a:graphicData>
+            </a:graphic>
+          </wp:inline>
+        </w:drawing>
+      </w:r>
+    </w:p>
+    <w:p>
+      <w:pPr>
+        <w:pStyle w:val="ListParagraph"/>
+      </w:pPr>
+      <w:r>
+        <w:rPr>
+          <w:noProof/>
+        </w:rPr>
+        <w:lastRenderedPageBreak/>
+        <w:drawing>
+          <wp:inline distT="0" distB="0" distL="0" distR="0" wp14:anchorId="6CAA9041" wp14:editId="73652CB4">
+            <wp:extent cx="5724525" cy="3867150"/>
+            <wp:effectExtent l="0" t="0" r="9525" b="0"/>
+            <wp:docPr id="16" name="Picture 16"/>
+            <wp:cNvGraphicFramePr>
+              <a:graphicFrameLocks xmlns:a="http://schemas.openxmlformats.org/drawingml/2006/main" noChangeAspect="1"/>
+            </wp:cNvGraphicFramePr>
+            <a:graphic xmlns:a="http://schemas.openxmlformats.org/drawingml/2006/main">
+              <a:graphicData uri="http://schemas.openxmlformats.org/drawingml/2006/picture">
+                <pic:pic xmlns:pic="http://schemas.openxmlformats.org/drawingml/2006/picture">
+                  <pic:nvPicPr>
+                    <pic:cNvPr id="0" name="Picture 5"/>
+                    <pic:cNvPicPr>
+                      <a:picLocks noChangeAspect="1" noChangeArrowheads="1"/>
+                    </pic:cNvPicPr>
+                  </pic:nvPicPr>
+                  <pic:blipFill>
+                    <a:blip r:embed="rId28">
+                      <a:extLst>
+                        <a:ext uri="{28A0092B-C50C-407E-A947-70E740481C1C}">
+                          <a14:useLocalDpi xmlns:a14="http://schemas.microsoft.com/office/drawing/2010/main" val="0"/>
+                        </a:ext>
+                      </a:extLst>
+                    </a:blip>
+                    <a:srcRect/>
+                    <a:stretch>
+                      <a:fillRect/>
+                    </a:stretch>
+                  </pic:blipFill>
+                  <pic:spPr bwMode="auto">
+                    <a:xfrm>
+                      <a:off x="0" y="0"/>
+                      <a:ext cx="5724525" cy="3867150"/>
+                    </a:xfrm>
+                    <a:prstGeom prst="rect">
+                      <a:avLst/>
+                    </a:prstGeom>
+                    <a:noFill/>
+                    <a:ln>
+                      <a:noFill/>
+                    </a:ln>
+                  </pic:spPr>
+                </pic:pic>
+              </a:graphicData>
+            </a:graphic>
+          </wp:inline>
+        </w:drawing>
+      </w:r>
+    </w:p>
+    <w:p>
+      <w:pPr>
+        <w:pStyle w:val="ListParagraph"/>
+      </w:pPr>
+    </w:p>
+    <w:p>
+      <w:pPr>
+        <w:pStyle w:val="ListParagraph"/>
+      </w:pPr>
     </w:p>
     <w:p>
       <w:pPr>
@@ -370,8 +1474,115 @@
         </w:numPr>
       </w:pPr>
       <w:r>
-        <w:t>Click on the “Databases” Tab</w:t>
-      </w:r>
+        <w:t>Click</w:t>
+      </w:r>
+      <w:hyperlink r:id="rId29" w:history="1"/>
+      <w:r>
+        <w:t xml:space="preserve"> on ‘New’</w:t>
+      </w:r>
+    </w:p>
+    <w:p>
+      <w:pPr>
+        <w:pStyle w:val="ListParagraph"/>
+      </w:pPr>
+      <w:r>
+        <w:rPr>
+          <w:noProof/>
+        </w:rPr>
+        <w:drawing>
+          <wp:inline distT="0" distB="0" distL="0" distR="0" wp14:anchorId="2560EAE1" wp14:editId="121F73F6">
+            <wp:extent cx="2190750" cy="2305050"/>
+            <wp:effectExtent l="0" t="0" r="0" b="0"/>
+            <wp:docPr id="17" name="Picture 17"/>
+            <wp:cNvGraphicFramePr>
+              <a:graphicFrameLocks xmlns:a="http://schemas.openxmlformats.org/drawingml/2006/main" noChangeAspect="1"/>
+            </wp:cNvGraphicFramePr>
+            <a:graphic xmlns:a="http://schemas.openxmlformats.org/drawingml/2006/main">
+              <a:graphicData uri="http://schemas.openxmlformats.org/drawingml/2006/picture">
+                <pic:pic xmlns:pic="http://schemas.openxmlformats.org/drawingml/2006/picture">
+                  <pic:nvPicPr>
+                    <pic:cNvPr id="0" name="Picture 6"/>
+                    <pic:cNvPicPr>
+                      <a:picLocks noChangeAspect="1" noChangeArrowheads="1"/>
+                    </pic:cNvPicPr>
+                  </pic:nvPicPr>
+                  <pic:blipFill>
+                    <a:blip r:embed="rId30">
+                      <a:extLst>
+                        <a:ext uri="{28A0092B-C50C-407E-A947-70E740481C1C}">
+                          <a14:useLocalDpi xmlns:a14="http://schemas.microsoft.com/office/drawing/2010/main" val="0"/>
+                        </a:ext>
+                      </a:extLst>
+                    </a:blip>
+                    <a:srcRect/>
+                    <a:stretch>
+                      <a:fillRect/>
+                    </a:stretch>
+                  </pic:blipFill>
+                  <pic:spPr bwMode="auto">
+                    <a:xfrm>
+                      <a:off x="0" y="0"/>
+                      <a:ext cx="2190750" cy="2305050"/>
+                    </a:xfrm>
+                    <a:prstGeom prst="rect">
+                      <a:avLst/>
+                    </a:prstGeom>
+                    <a:noFill/>
+                    <a:ln>
+                      <a:noFill/>
+                    </a:ln>
+                  </pic:spPr>
+                </pic:pic>
+              </a:graphicData>
+            </a:graphic>
+          </wp:inline>
+        </w:drawing>
+      </w:r>
+    </w:p>
+    <w:p>
+      <w:pPr>
+        <w:pStyle w:val="ListParagraph"/>
+      </w:pPr>
+    </w:p>
+    <w:p>
+      <w:pPr>
+        <w:pStyle w:val="ListParagraph"/>
+      </w:pPr>
+    </w:p>
+    <w:p>
+      <w:pPr>
+        <w:pStyle w:val="ListParagraph"/>
+      </w:pPr>
+    </w:p>
+    <w:p>
+      <w:pPr>
+        <w:pStyle w:val="ListParagraph"/>
+      </w:pPr>
+    </w:p>
+    <w:p>
+      <w:pPr>
+        <w:pStyle w:val="ListParagraph"/>
+      </w:pPr>
+    </w:p>
+    <w:p>
+      <w:pPr>
+        <w:pStyle w:val="ListParagraph"/>
+      </w:pPr>
+    </w:p>
+    <w:p>
+      <w:pPr>
+        <w:pStyle w:val="ListParagraph"/>
+      </w:pPr>
+    </w:p>
+    <w:p>
+      <w:pPr>
+        <w:pStyle w:val="ListParagraph"/>
+      </w:pPr>
+    </w:p>
+    <w:p>
+      <w:pPr>
+        <w:pStyle w:val="ListParagraph"/>
+      </w:pPr>
     </w:p>
     <w:p>
       <w:pPr>
@@ -382,7 +1593,11 @@
         </w:numPr>
       </w:pPr>
       <w:r>
-        <w:t>Then click on the “Import” Tab</w:t>
+        <w:lastRenderedPageBreak/>
+        <w:t>Under Create Database type ‘Company’</w:t>
+      </w:r>
+      <w:r>
+        <w:t xml:space="preserve">, </w:t>
       </w:r>
     </w:p>
     <w:p>
@@ -394,28 +1609,68 @@
         </w:numPr>
       </w:pPr>
       <w:r>
-        <w:t xml:space="preserve">Under </w:t>
-      </w:r>
-      <w:r>
-        <w:t>“</w:t>
-      </w:r>
-      <w:r>
-        <w:rPr>
-          <w:b/>
-          <w:i/>
-        </w:rPr>
-        <w:t>File to import</w:t>
-      </w:r>
-      <w:r>
-        <w:rPr>
-          <w:b/>
-          <w:i/>
-        </w:rPr>
-        <w:t>”</w:t>
-      </w:r>
-      <w:r>
-        <w:t xml:space="preserve"> click on the choose File Button.</w:t>
-      </w:r>
+        <w:t>Then Click ‘Create</w:t>
+      </w:r>
+    </w:p>
+    <w:p>
+      <w:r>
+        <w:rPr>
+          <w:noProof/>
+        </w:rPr>
+        <w:drawing>
+          <wp:inline distT="0" distB="0" distL="0" distR="0" wp14:anchorId="692275E7" wp14:editId="76502EED">
+            <wp:extent cx="5724525" cy="2114550"/>
+            <wp:effectExtent l="0" t="0" r="9525" b="0"/>
+            <wp:docPr id="24" name="Picture 24"/>
+            <wp:cNvGraphicFramePr>
+              <a:graphicFrameLocks xmlns:a="http://schemas.openxmlformats.org/drawingml/2006/main" noChangeAspect="1"/>
+            </wp:cNvGraphicFramePr>
+            <a:graphic xmlns:a="http://schemas.openxmlformats.org/drawingml/2006/main">
+              <a:graphicData uri="http://schemas.openxmlformats.org/drawingml/2006/picture">
+                <pic:pic xmlns:pic="http://schemas.openxmlformats.org/drawingml/2006/picture">
+                  <pic:nvPicPr>
+                    <pic:cNvPr id="0" name="Picture 13"/>
+                    <pic:cNvPicPr>
+                      <a:picLocks noChangeAspect="1" noChangeArrowheads="1"/>
+                    </pic:cNvPicPr>
+                  </pic:nvPicPr>
+                  <pic:blipFill>
+                    <a:blip r:embed="rId31">
+                      <a:extLst>
+                        <a:ext uri="{28A0092B-C50C-407E-A947-70E740481C1C}">
+                          <a14:useLocalDpi xmlns:a14="http://schemas.microsoft.com/office/drawing/2010/main" val="0"/>
+                        </a:ext>
+                      </a:extLst>
+                    </a:blip>
+                    <a:srcRect/>
+                    <a:stretch>
+                      <a:fillRect/>
+                    </a:stretch>
+                  </pic:blipFill>
+                  <pic:spPr bwMode="auto">
+                    <a:xfrm>
+                      <a:off x="0" y="0"/>
+                      <a:ext cx="5724525" cy="2114550"/>
+                    </a:xfrm>
+                    <a:prstGeom prst="rect">
+                      <a:avLst/>
+                    </a:prstGeom>
+                    <a:noFill/>
+                    <a:ln>
+                      <a:noFill/>
+                    </a:ln>
+                  </pic:spPr>
+                </pic:pic>
+              </a:graphicData>
+            </a:graphic>
+          </wp:inline>
+        </w:drawing>
+      </w:r>
+    </w:p>
+    <w:p>
+      <w:pPr>
+        <w:pStyle w:val="ListParagraph"/>
+      </w:pPr>
     </w:p>
     <w:p>
       <w:pPr>
@@ -426,20 +1681,65 @@
         </w:numPr>
       </w:pPr>
       <w:r>
-        <w:t>Select the “company.sql” file and Open.</w:t>
-      </w:r>
-    </w:p>
-    <w:p>
-      <w:pPr>
-        <w:rPr>
-          <w:u w:val="single"/>
-        </w:rPr>
-      </w:pPr>
-      <w:r>
-        <w:rPr>
-          <w:u w:val="single"/>
-        </w:rPr>
-        <w:t>Run the Project</w:t>
+        <w:t>Click on the “Databases” Ta</w:t>
+      </w:r>
+      <w:r>
+        <w:t>b</w:t>
+      </w:r>
+    </w:p>
+    <w:p>
+      <w:r>
+        <w:rPr>
+          <w:noProof/>
+        </w:rPr>
+        <w:drawing>
+          <wp:inline distT="0" distB="0" distL="0" distR="0" wp14:anchorId="3C4BEBF6" wp14:editId="1C34FF21">
+            <wp:extent cx="5724525" cy="2933700"/>
+            <wp:effectExtent l="0" t="0" r="9525" b="0"/>
+            <wp:docPr id="25" name="Picture 25"/>
+            <wp:cNvGraphicFramePr>
+              <a:graphicFrameLocks xmlns:a="http://schemas.openxmlformats.org/drawingml/2006/main" noChangeAspect="1"/>
+            </wp:cNvGraphicFramePr>
+            <a:graphic xmlns:a="http://schemas.openxmlformats.org/drawingml/2006/main">
+              <a:graphicData uri="http://schemas.openxmlformats.org/drawingml/2006/picture">
+                <pic:pic xmlns:pic="http://schemas.openxmlformats.org/drawingml/2006/picture">
+                  <pic:nvPicPr>
+                    <pic:cNvPr id="0" name="Picture 14"/>
+                    <pic:cNvPicPr>
+                      <a:picLocks noChangeAspect="1" noChangeArrowheads="1"/>
+                    </pic:cNvPicPr>
+                  </pic:nvPicPr>
+                  <pic:blipFill>
+                    <a:blip r:embed="rId32">
+                      <a:extLst>
+                        <a:ext uri="{28A0092B-C50C-407E-A947-70E740481C1C}">
+                          <a14:useLocalDpi xmlns:a14="http://schemas.microsoft.com/office/drawing/2010/main" val="0"/>
+                        </a:ext>
+                      </a:extLst>
+                    </a:blip>
+                    <a:srcRect/>
+                    <a:stretch>
+                      <a:fillRect/>
+                    </a:stretch>
+                  </pic:blipFill>
+                  <pic:spPr bwMode="auto">
+                    <a:xfrm>
+                      <a:off x="0" y="0"/>
+                      <a:ext cx="5724525" cy="2933700"/>
+                    </a:xfrm>
+                    <a:prstGeom prst="rect">
+                      <a:avLst/>
+                    </a:prstGeom>
+                    <a:noFill/>
+                    <a:ln>
+                      <a:noFill/>
+                    </a:ln>
+                  </pic:spPr>
+                </pic:pic>
+              </a:graphicData>
+            </a:graphic>
+          </wp:inline>
+        </w:drawing>
       </w:r>
     </w:p>
     <w:p>
@@ -447,17 +1747,67 @@
         <w:pStyle w:val="ListParagraph"/>
         <w:numPr>
           <w:ilvl w:val="0"/>
-          <w:numId w:val="6"/>
+          <w:numId w:val="4"/>
         </w:numPr>
       </w:pPr>
       <w:r>
-        <w:t xml:space="preserve">In file explorer, </w:t>
-      </w:r>
-      <w:r>
-        <w:t>browse</w:t>
-      </w:r>
-      <w:r>
-        <w:t xml:space="preserve"> to the location of the Project files you downloaded</w:t>
+        <w:t>Then click on the “Import” Tab</w:t>
+      </w:r>
+    </w:p>
+    <w:p/>
+    <w:p>
+      <w:r>
+        <w:rPr>
+          <w:noProof/>
+        </w:rPr>
+        <w:drawing>
+          <wp:inline distT="0" distB="0" distL="0" distR="0" wp14:anchorId="5ED819C7" wp14:editId="0C2681F9">
+            <wp:extent cx="5724525" cy="1876425"/>
+            <wp:effectExtent l="0" t="0" r="9525" b="9525"/>
+            <wp:docPr id="26" name="Picture 26"/>
+            <wp:cNvGraphicFramePr>
+              <a:graphicFrameLocks xmlns:a="http://schemas.openxmlformats.org/drawingml/2006/main" noChangeAspect="1"/>
+            </wp:cNvGraphicFramePr>
+            <a:graphic xmlns:a="http://schemas.openxmlformats.org/drawingml/2006/main">
+              <a:graphicData uri="http://schemas.openxmlformats.org/drawingml/2006/picture">
+                <pic:pic xmlns:pic="http://schemas.openxmlformats.org/drawingml/2006/picture">
+                  <pic:nvPicPr>
+                    <pic:cNvPr id="0" name="Picture 15"/>
+                    <pic:cNvPicPr>
+                      <a:picLocks noChangeAspect="1" noChangeArrowheads="1"/>
+                    </pic:cNvPicPr>
+                  </pic:nvPicPr>
+                  <pic:blipFill>
+                    <a:blip r:embed="rId33">
+                      <a:extLst>
+                        <a:ext uri="{28A0092B-C50C-407E-A947-70E740481C1C}">
+                          <a14:useLocalDpi xmlns:a14="http://schemas.microsoft.com/office/drawing/2010/main" val="0"/>
+                        </a:ext>
+                      </a:extLst>
+                    </a:blip>
+                    <a:srcRect/>
+                    <a:stretch>
+                      <a:fillRect/>
+                    </a:stretch>
+                  </pic:blipFill>
+                  <pic:spPr bwMode="auto">
+                    <a:xfrm>
+                      <a:off x="0" y="0"/>
+                      <a:ext cx="5724525" cy="1876425"/>
+                    </a:xfrm>
+                    <a:prstGeom prst="rect">
+                      <a:avLst/>
+                    </a:prstGeom>
+                    <a:noFill/>
+                    <a:ln>
+                      <a:noFill/>
+                    </a:ln>
+                  </pic:spPr>
+                </pic:pic>
+              </a:graphicData>
+            </a:graphic>
+          </wp:inline>
+        </w:drawing>
       </w:r>
     </w:p>
     <w:p>
@@ -465,11 +1815,102 @@
         <w:pStyle w:val="ListParagraph"/>
         <w:numPr>
           <w:ilvl w:val="0"/>
-          <w:numId w:val="6"/>
+          <w:numId w:val="4"/>
         </w:numPr>
       </w:pPr>
       <w:r>
-        <w:t xml:space="preserve">Copy the files to \XAMPP\htdocs </w:t>
+        <w:lastRenderedPageBreak/>
+        <w:t xml:space="preserve">Under </w:t>
+      </w:r>
+      <w:r>
+        <w:t>“</w:t>
+      </w:r>
+      <w:r>
+        <w:rPr>
+          <w:b/>
+          <w:i/>
+        </w:rPr>
+        <w:t>File to import</w:t>
+      </w:r>
+      <w:r>
+        <w:rPr>
+          <w:b/>
+          <w:i/>
+        </w:rPr>
+        <w:t>”</w:t>
+      </w:r>
+      <w:r>
+        <w:t xml:space="preserve"> click on the </w:t>
+      </w:r>
+      <w:r>
+        <w:t>‘</w:t>
+      </w:r>
+      <w:r>
+        <w:t>choose File</w:t>
+      </w:r>
+      <w:r>
+        <w:t xml:space="preserve">’ </w:t>
+      </w:r>
+      <w:r>
+        <w:t>Button.</w:t>
+      </w:r>
+    </w:p>
+    <w:p>
+      <w:pPr>
+        <w:pStyle w:val="ListParagraph"/>
+      </w:pPr>
+      <w:r>
+        <w:rPr>
+          <w:noProof/>
+        </w:rPr>
+        <w:drawing>
+          <wp:inline distT="0" distB="0" distL="0" distR="0" wp14:anchorId="3C1E5DB3" wp14:editId="3B2F455B">
+            <wp:extent cx="5715000" cy="2676525"/>
+            <wp:effectExtent l="0" t="0" r="0" b="9525"/>
+            <wp:docPr id="27" name="Picture 27"/>
+            <wp:cNvGraphicFramePr>
+              <a:graphicFrameLocks xmlns:a="http://schemas.openxmlformats.org/drawingml/2006/main" noChangeAspect="1"/>
+            </wp:cNvGraphicFramePr>
+            <a:graphic xmlns:a="http://schemas.openxmlformats.org/drawingml/2006/main">
+              <a:graphicData uri="http://schemas.openxmlformats.org/drawingml/2006/picture">
+                <pic:pic xmlns:pic="http://schemas.openxmlformats.org/drawingml/2006/picture">
+                  <pic:nvPicPr>
+                    <pic:cNvPr id="0" name="Picture 16"/>
+                    <pic:cNvPicPr>
+                      <a:picLocks noChangeAspect="1" noChangeArrowheads="1"/>
+                    </pic:cNvPicPr>
+                  </pic:nvPicPr>
+                  <pic:blipFill>
+                    <a:blip r:embed="rId34">
+                      <a:extLst>
+                        <a:ext uri="{28A0092B-C50C-407E-A947-70E740481C1C}">
+                          <a14:useLocalDpi xmlns:a14="http://schemas.microsoft.com/office/drawing/2010/main" val="0"/>
+                        </a:ext>
+                      </a:extLst>
+                    </a:blip>
+                    <a:srcRect/>
+                    <a:stretch>
+                      <a:fillRect/>
+                    </a:stretch>
+                  </pic:blipFill>
+                  <pic:spPr bwMode="auto">
+                    <a:xfrm>
+                      <a:off x="0" y="0"/>
+                      <a:ext cx="5715000" cy="2676525"/>
+                    </a:xfrm>
+                    <a:prstGeom prst="rect">
+                      <a:avLst/>
+                    </a:prstGeom>
+                    <a:noFill/>
+                    <a:ln>
+                      <a:noFill/>
+                    </a:ln>
+                  </pic:spPr>
+                </pic:pic>
+              </a:graphicData>
+            </a:graphic>
+          </wp:inline>
+        </w:drawing>
       </w:r>
     </w:p>
     <w:p>
@@ -477,29 +1918,332 @@
         <w:pStyle w:val="ListParagraph"/>
         <w:numPr>
           <w:ilvl w:val="0"/>
-          <w:numId w:val="6"/>
+          <w:numId w:val="4"/>
         </w:numPr>
       </w:pPr>
       <w:r>
-        <w:t>Once files have copied open a browser</w:t>
-      </w:r>
-    </w:p>
-    <w:p>
-      <w:pPr>
-        <w:pStyle w:val="ListParagraph"/>
-        <w:numPr>
-          <w:ilvl w:val="0"/>
-          <w:numId w:val="6"/>
-        </w:numPr>
-      </w:pPr>
-      <w:r>
-        <w:t xml:space="preserve">In the </w:t>
-      </w:r>
-      <w:r>
-        <w:t>URL</w:t>
-      </w:r>
-      <w:r>
-        <w:t xml:space="preserve"> address bar type: “localhost” or “127.0.0.1”</w:t>
+        <w:t>Select the “</w:t>
+      </w:r>
+      <w:proofErr w:type="spellStart"/>
+      <w:r>
+        <w:t>company.sql</w:t>
+      </w:r>
+      <w:proofErr w:type="spellEnd"/>
+      <w:r>
+        <w:t>” file and Open.</w:t>
+      </w:r>
+    </w:p>
+    <w:p>
+      <w:pPr>
+        <w:pStyle w:val="ListParagraph"/>
+      </w:pPr>
+      <w:r>
+        <w:rPr>
+          <w:noProof/>
+        </w:rPr>
+        <w:drawing>
+          <wp:inline distT="0" distB="0" distL="0" distR="0" wp14:anchorId="7897464B" wp14:editId="469DEE72">
+            <wp:extent cx="5724525" cy="5438775"/>
+            <wp:effectExtent l="0" t="0" r="9525" b="9525"/>
+            <wp:docPr id="28" name="Picture 28"/>
+            <wp:cNvGraphicFramePr>
+              <a:graphicFrameLocks xmlns:a="http://schemas.openxmlformats.org/drawingml/2006/main" noChangeAspect="1"/>
+            </wp:cNvGraphicFramePr>
+            <a:graphic xmlns:a="http://schemas.openxmlformats.org/drawingml/2006/main">
+              <a:graphicData uri="http://schemas.openxmlformats.org/drawingml/2006/picture">
+                <pic:pic xmlns:pic="http://schemas.openxmlformats.org/drawingml/2006/picture">
+                  <pic:nvPicPr>
+                    <pic:cNvPr id="0" name="Picture 17"/>
+                    <pic:cNvPicPr>
+                      <a:picLocks noChangeAspect="1" noChangeArrowheads="1"/>
+                    </pic:cNvPicPr>
+                  </pic:nvPicPr>
+                  <pic:blipFill>
+                    <a:blip r:embed="rId35">
+                      <a:extLst>
+                        <a:ext uri="{28A0092B-C50C-407E-A947-70E740481C1C}">
+                          <a14:useLocalDpi xmlns:a14="http://schemas.microsoft.com/office/drawing/2010/main" val="0"/>
+                        </a:ext>
+                      </a:extLst>
+                    </a:blip>
+                    <a:srcRect/>
+                    <a:stretch>
+                      <a:fillRect/>
+                    </a:stretch>
+                  </pic:blipFill>
+                  <pic:spPr bwMode="auto">
+                    <a:xfrm>
+                      <a:off x="0" y="0"/>
+                      <a:ext cx="5724525" cy="5438775"/>
+                    </a:xfrm>
+                    <a:prstGeom prst="rect">
+                      <a:avLst/>
+                    </a:prstGeom>
+                    <a:noFill/>
+                    <a:ln>
+                      <a:noFill/>
+                    </a:ln>
+                  </pic:spPr>
+                </pic:pic>
+              </a:graphicData>
+            </a:graphic>
+          </wp:inline>
+        </w:drawing>
+      </w:r>
+    </w:p>
+    <w:p>
+      <w:pPr>
+        <w:pStyle w:val="ListParagraph"/>
+      </w:pPr>
+    </w:p>
+    <w:p>
+      <w:pPr>
+        <w:pStyle w:val="ListParagraph"/>
+      </w:pPr>
+      <w:r>
+        <w:rPr>
+          <w:noProof/>
+        </w:rPr>
+        <w:lastRenderedPageBreak/>
+        <w:drawing>
+          <wp:inline distT="0" distB="0" distL="0" distR="0" wp14:anchorId="7E3B5387" wp14:editId="45004C5E">
+            <wp:extent cx="5715000" cy="2676525"/>
+            <wp:effectExtent l="0" t="0" r="0" b="9525"/>
+            <wp:docPr id="29" name="Picture 29"/>
+            <wp:cNvGraphicFramePr>
+              <a:graphicFrameLocks xmlns:a="http://schemas.openxmlformats.org/drawingml/2006/main" noChangeAspect="1"/>
+            </wp:cNvGraphicFramePr>
+            <a:graphic xmlns:a="http://schemas.openxmlformats.org/drawingml/2006/main">
+              <a:graphicData uri="http://schemas.openxmlformats.org/drawingml/2006/picture">
+                <pic:pic xmlns:pic="http://schemas.openxmlformats.org/drawingml/2006/picture">
+                  <pic:nvPicPr>
+                    <pic:cNvPr id="0" name="Picture 18"/>
+                    <pic:cNvPicPr>
+                      <a:picLocks noChangeAspect="1" noChangeArrowheads="1"/>
+                    </pic:cNvPicPr>
+                  </pic:nvPicPr>
+                  <pic:blipFill>
+                    <a:blip r:embed="rId36">
+                      <a:extLst>
+                        <a:ext uri="{28A0092B-C50C-407E-A947-70E740481C1C}">
+                          <a14:useLocalDpi xmlns:a14="http://schemas.microsoft.com/office/drawing/2010/main" val="0"/>
+                        </a:ext>
+                      </a:extLst>
+                    </a:blip>
+                    <a:srcRect/>
+                    <a:stretch>
+                      <a:fillRect/>
+                    </a:stretch>
+                  </pic:blipFill>
+                  <pic:spPr bwMode="auto">
+                    <a:xfrm>
+                      <a:off x="0" y="0"/>
+                      <a:ext cx="5715000" cy="2676525"/>
+                    </a:xfrm>
+                    <a:prstGeom prst="rect">
+                      <a:avLst/>
+                    </a:prstGeom>
+                    <a:noFill/>
+                    <a:ln>
+                      <a:noFill/>
+                    </a:ln>
+                  </pic:spPr>
+                </pic:pic>
+              </a:graphicData>
+            </a:graphic>
+          </wp:inline>
+        </w:drawing>
+      </w:r>
+    </w:p>
+    <w:p>
+      <w:pPr>
+        <w:pStyle w:val="ListParagraph"/>
+      </w:pPr>
+    </w:p>
+    <w:p>
+      <w:pPr>
+        <w:pStyle w:val="ListParagraph"/>
+      </w:pPr>
+      <w:r>
+        <w:rPr>
+          <w:noProof/>
+        </w:rPr>
+        <w:drawing>
+          <wp:inline distT="0" distB="0" distL="0" distR="0" wp14:anchorId="702E4600" wp14:editId="3468EBBB">
+            <wp:extent cx="5715000" cy="2667000"/>
+            <wp:effectExtent l="0" t="0" r="0" b="0"/>
+            <wp:docPr id="30" name="Picture 30"/>
+            <wp:cNvGraphicFramePr>
+              <a:graphicFrameLocks xmlns:a="http://schemas.openxmlformats.org/drawingml/2006/main" noChangeAspect="1"/>
+            </wp:cNvGraphicFramePr>
+            <a:graphic xmlns:a="http://schemas.openxmlformats.org/drawingml/2006/main">
+              <a:graphicData uri="http://schemas.openxmlformats.org/drawingml/2006/picture">
+                <pic:pic xmlns:pic="http://schemas.openxmlformats.org/drawingml/2006/picture">
+                  <pic:nvPicPr>
+                    <pic:cNvPr id="0" name="Picture 19"/>
+                    <pic:cNvPicPr>
+                      <a:picLocks noChangeAspect="1" noChangeArrowheads="1"/>
+                    </pic:cNvPicPr>
+                  </pic:nvPicPr>
+                  <pic:blipFill>
+                    <a:blip r:embed="rId37">
+                      <a:extLst>
+                        <a:ext uri="{28A0092B-C50C-407E-A947-70E740481C1C}">
+                          <a14:useLocalDpi xmlns:a14="http://schemas.microsoft.com/office/drawing/2010/main" val="0"/>
+                        </a:ext>
+                      </a:extLst>
+                    </a:blip>
+                    <a:srcRect/>
+                    <a:stretch>
+                      <a:fillRect/>
+                    </a:stretch>
+                  </pic:blipFill>
+                  <pic:spPr bwMode="auto">
+                    <a:xfrm>
+                      <a:off x="0" y="0"/>
+                      <a:ext cx="5715000" cy="2667000"/>
+                    </a:xfrm>
+                    <a:prstGeom prst="rect">
+                      <a:avLst/>
+                    </a:prstGeom>
+                    <a:noFill/>
+                    <a:ln>
+                      <a:noFill/>
+                    </a:ln>
+                  </pic:spPr>
+                </pic:pic>
+              </a:graphicData>
+            </a:graphic>
+          </wp:inline>
+        </w:drawing>
+      </w:r>
+    </w:p>
+    <w:p/>
+    <w:p>
+      <w:pPr>
+        <w:pStyle w:val="ListParagraph"/>
+      </w:pPr>
+      <w:r>
+        <w:rPr>
+          <w:noProof/>
+        </w:rPr>
+        <w:drawing>
+          <wp:inline distT="0" distB="0" distL="0" distR="0" wp14:anchorId="55B306EC" wp14:editId="501D7B3A">
+            <wp:extent cx="5724525" cy="2667000"/>
+            <wp:effectExtent l="0" t="0" r="9525" b="0"/>
+            <wp:docPr id="31" name="Picture 31"/>
+            <wp:cNvGraphicFramePr>
+              <a:graphicFrameLocks xmlns:a="http://schemas.openxmlformats.org/drawingml/2006/main" noChangeAspect="1"/>
+            </wp:cNvGraphicFramePr>
+            <a:graphic xmlns:a="http://schemas.openxmlformats.org/drawingml/2006/main">
+              <a:graphicData uri="http://schemas.openxmlformats.org/drawingml/2006/picture">
+                <pic:pic xmlns:pic="http://schemas.openxmlformats.org/drawingml/2006/picture">
+                  <pic:nvPicPr>
+                    <pic:cNvPr id="0" name="Picture 20"/>
+                    <pic:cNvPicPr>
+                      <a:picLocks noChangeAspect="1" noChangeArrowheads="1"/>
+                    </pic:cNvPicPr>
+                  </pic:nvPicPr>
+                  <pic:blipFill>
+                    <a:blip r:embed="rId38">
+                      <a:extLst>
+                        <a:ext uri="{28A0092B-C50C-407E-A947-70E740481C1C}">
+                          <a14:useLocalDpi xmlns:a14="http://schemas.microsoft.com/office/drawing/2010/main" val="0"/>
+                        </a:ext>
+                      </a:extLst>
+                    </a:blip>
+                    <a:srcRect/>
+                    <a:stretch>
+                      <a:fillRect/>
+                    </a:stretch>
+                  </pic:blipFill>
+                  <pic:spPr bwMode="auto">
+                    <a:xfrm>
+                      <a:off x="0" y="0"/>
+                      <a:ext cx="5724525" cy="2667000"/>
+                    </a:xfrm>
+                    <a:prstGeom prst="rect">
+                      <a:avLst/>
+                    </a:prstGeom>
+                    <a:noFill/>
+                    <a:ln>
+                      <a:noFill/>
+                    </a:ln>
+                  </pic:spPr>
+                </pic:pic>
+              </a:graphicData>
+            </a:graphic>
+          </wp:inline>
+        </w:drawing>
+      </w:r>
+    </w:p>
+    <w:p>
+      <w:pPr>
+        <w:pStyle w:val="ListParagraph"/>
+      </w:pPr>
+    </w:p>
+    <w:p>
+      <w:r>
+        <w:lastRenderedPageBreak/>
+        <w:tab/>
+      </w:r>
+    </w:p>
+    <w:p>
+      <w:r>
+        <w:tab/>
+      </w:r>
+      <w:r>
+        <w:rPr>
+          <w:noProof/>
+        </w:rPr>
+        <w:drawing>
+          <wp:inline distT="0" distB="0" distL="0" distR="0" wp14:anchorId="3F732CA4" wp14:editId="07B0A50E">
+            <wp:extent cx="3171825" cy="4371975"/>
+            <wp:effectExtent l="0" t="0" r="9525" b="9525"/>
+            <wp:docPr id="34" name="Picture 34"/>
+            <wp:cNvGraphicFramePr>
+              <a:graphicFrameLocks xmlns:a="http://schemas.openxmlformats.org/drawingml/2006/main" noChangeAspect="1"/>
+            </wp:cNvGraphicFramePr>
+            <a:graphic xmlns:a="http://schemas.openxmlformats.org/drawingml/2006/main">
+              <a:graphicData uri="http://schemas.openxmlformats.org/drawingml/2006/picture">
+                <pic:pic xmlns:pic="http://schemas.openxmlformats.org/drawingml/2006/picture">
+                  <pic:nvPicPr>
+                    <pic:cNvPr id="0" name="Picture 23"/>
+                    <pic:cNvPicPr>
+                      <a:picLocks noChangeAspect="1" noChangeArrowheads="1"/>
+                    </pic:cNvPicPr>
+                  </pic:nvPicPr>
+                  <pic:blipFill>
+                    <a:blip r:embed="rId39">
+                      <a:extLst>
+                        <a:ext uri="{28A0092B-C50C-407E-A947-70E740481C1C}">
+                          <a14:useLocalDpi xmlns:a14="http://schemas.microsoft.com/office/drawing/2010/main" val="0"/>
+                        </a:ext>
+                      </a:extLst>
+                    </a:blip>
+                    <a:srcRect/>
+                    <a:stretch>
+                      <a:fillRect/>
+                    </a:stretch>
+                  </pic:blipFill>
+                  <pic:spPr bwMode="auto">
+                    <a:xfrm>
+                      <a:off x="0" y="0"/>
+                      <a:ext cx="3171825" cy="4371975"/>
+                    </a:xfrm>
+                    <a:prstGeom prst="rect">
+                      <a:avLst/>
+                    </a:prstGeom>
+                    <a:noFill/>
+                    <a:ln>
+                      <a:noFill/>
+                    </a:ln>
+                  </pic:spPr>
+                </pic:pic>
+              </a:graphicData>
+            </a:graphic>
+          </wp:inline>
+        </w:drawing>
       </w:r>
     </w:p>
     <w:p/>
@@ -508,6 +2252,1012 @@
     <w:p/>
     <w:p/>
     <w:p/>
+    <w:p/>
+    <w:p/>
+    <w:p/>
+    <w:p/>
+    <w:p/>
+    <w:p/>
+    <w:p/>
+    <w:p/>
+    <w:p>
+      <w:pPr>
+        <w:rPr>
+          <w:u w:val="single"/>
+        </w:rPr>
+      </w:pPr>
+      <w:r>
+        <w:rPr>
+          <w:u w:val="single"/>
+        </w:rPr>
+        <w:lastRenderedPageBreak/>
+        <w:t>Run the Project</w:t>
+      </w:r>
+    </w:p>
+    <w:p>
+      <w:pPr>
+        <w:pStyle w:val="ListParagraph"/>
+        <w:numPr>
+          <w:ilvl w:val="0"/>
+          <w:numId w:val="6"/>
+        </w:numPr>
+      </w:pPr>
+      <w:r>
+        <w:t xml:space="preserve">In file explorer, </w:t>
+      </w:r>
+      <w:r>
+        <w:t>browse</w:t>
+      </w:r>
+      <w:r>
+        <w:t xml:space="preserve"> to the location of the Project files you downloaded</w:t>
+      </w:r>
+      <w:r>
+        <w:t xml:space="preserve"> right Click the zip file.</w:t>
+      </w:r>
+    </w:p>
+    <w:p>
+      <w:r>
+        <w:rPr>
+          <w:noProof/>
+        </w:rPr>
+        <w:drawing>
+          <wp:inline distT="0" distB="0" distL="0" distR="0" wp14:anchorId="1A7DFC5B" wp14:editId="2535C9C4">
+            <wp:extent cx="4171950" cy="4857750"/>
+            <wp:effectExtent l="0" t="0" r="0" b="0"/>
+            <wp:docPr id="35" name="Picture 35"/>
+            <wp:cNvGraphicFramePr>
+              <a:graphicFrameLocks xmlns:a="http://schemas.openxmlformats.org/drawingml/2006/main" noChangeAspect="1"/>
+            </wp:cNvGraphicFramePr>
+            <a:graphic xmlns:a="http://schemas.openxmlformats.org/drawingml/2006/main">
+              <a:graphicData uri="http://schemas.openxmlformats.org/drawingml/2006/picture">
+                <pic:pic xmlns:pic="http://schemas.openxmlformats.org/drawingml/2006/picture">
+                  <pic:nvPicPr>
+                    <pic:cNvPr id="0" name="Picture 24"/>
+                    <pic:cNvPicPr>
+                      <a:picLocks noChangeAspect="1" noChangeArrowheads="1"/>
+                    </pic:cNvPicPr>
+                  </pic:nvPicPr>
+                  <pic:blipFill>
+                    <a:blip r:embed="rId40">
+                      <a:extLst>
+                        <a:ext uri="{28A0092B-C50C-407E-A947-70E740481C1C}">
+                          <a14:useLocalDpi xmlns:a14="http://schemas.microsoft.com/office/drawing/2010/main" val="0"/>
+                        </a:ext>
+                      </a:extLst>
+                    </a:blip>
+                    <a:srcRect/>
+                    <a:stretch>
+                      <a:fillRect/>
+                    </a:stretch>
+                  </pic:blipFill>
+                  <pic:spPr bwMode="auto">
+                    <a:xfrm>
+                      <a:off x="0" y="0"/>
+                      <a:ext cx="4171950" cy="4857750"/>
+                    </a:xfrm>
+                    <a:prstGeom prst="rect">
+                      <a:avLst/>
+                    </a:prstGeom>
+                    <a:noFill/>
+                    <a:ln>
+                      <a:noFill/>
+                    </a:ln>
+                  </pic:spPr>
+                </pic:pic>
+              </a:graphicData>
+            </a:graphic>
+          </wp:inline>
+        </w:drawing>
+      </w:r>
+    </w:p>
+    <w:p>
+      <w:pPr>
+        <w:pStyle w:val="ListParagraph"/>
+      </w:pPr>
+    </w:p>
+    <w:p>
+      <w:pPr>
+        <w:pStyle w:val="ListParagraph"/>
+      </w:pPr>
+    </w:p>
+    <w:p>
+      <w:pPr>
+        <w:pStyle w:val="ListParagraph"/>
+      </w:pPr>
+    </w:p>
+    <w:p>
+      <w:pPr>
+        <w:pStyle w:val="ListParagraph"/>
+      </w:pPr>
+    </w:p>
+    <w:p>
+      <w:pPr>
+        <w:pStyle w:val="ListParagraph"/>
+      </w:pPr>
+    </w:p>
+    <w:p>
+      <w:pPr>
+        <w:pStyle w:val="ListParagraph"/>
+      </w:pPr>
+    </w:p>
+    <w:p>
+      <w:pPr>
+        <w:pStyle w:val="ListParagraph"/>
+      </w:pPr>
+    </w:p>
+    <w:p>
+      <w:pPr>
+        <w:pStyle w:val="ListParagraph"/>
+      </w:pPr>
+    </w:p>
+    <w:p>
+      <w:pPr>
+        <w:pStyle w:val="ListParagraph"/>
+      </w:pPr>
+    </w:p>
+    <w:p>
+      <w:pPr>
+        <w:pStyle w:val="ListParagraph"/>
+      </w:pPr>
+    </w:p>
+    <w:p>
+      <w:pPr>
+        <w:pStyle w:val="ListParagraph"/>
+      </w:pPr>
+    </w:p>
+    <w:p>
+      <w:pPr>
+        <w:pStyle w:val="ListParagraph"/>
+      </w:pPr>
+    </w:p>
+    <w:p>
+      <w:pPr>
+        <w:pStyle w:val="ListParagraph"/>
+      </w:pPr>
+    </w:p>
+    <w:p>
+      <w:pPr>
+        <w:pStyle w:val="ListParagraph"/>
+      </w:pPr>
+    </w:p>
+    <w:p>
+      <w:pPr>
+        <w:pStyle w:val="ListParagraph"/>
+      </w:pPr>
+    </w:p>
+    <w:p>
+      <w:pPr>
+        <w:pStyle w:val="ListParagraph"/>
+      </w:pPr>
+    </w:p>
+    <w:p>
+      <w:pPr>
+        <w:pStyle w:val="ListParagraph"/>
+      </w:pPr>
+    </w:p>
+    <w:p>
+      <w:pPr>
+        <w:pStyle w:val="ListParagraph"/>
+        <w:numPr>
+          <w:ilvl w:val="0"/>
+          <w:numId w:val="6"/>
+        </w:numPr>
+      </w:pPr>
+      <w:r>
+        <w:lastRenderedPageBreak/>
+        <w:t>Click ‘Extract All’</w:t>
+      </w:r>
+    </w:p>
+    <w:p>
+      <w:r>
+        <w:rPr>
+          <w:noProof/>
+        </w:rPr>
+        <w:drawing>
+          <wp:inline distT="0" distB="0" distL="0" distR="0" wp14:anchorId="2102015E" wp14:editId="3694914A">
+            <wp:extent cx="5724525" cy="4210050"/>
+            <wp:effectExtent l="0" t="0" r="9525" b="0"/>
+            <wp:docPr id="37" name="Picture 37"/>
+            <wp:cNvGraphicFramePr>
+              <a:graphicFrameLocks xmlns:a="http://schemas.openxmlformats.org/drawingml/2006/main" noChangeAspect="1"/>
+            </wp:cNvGraphicFramePr>
+            <a:graphic xmlns:a="http://schemas.openxmlformats.org/drawingml/2006/main">
+              <a:graphicData uri="http://schemas.openxmlformats.org/drawingml/2006/picture">
+                <pic:pic xmlns:pic="http://schemas.openxmlformats.org/drawingml/2006/picture">
+                  <pic:nvPicPr>
+                    <pic:cNvPr id="0" name="Picture 26"/>
+                    <pic:cNvPicPr>
+                      <a:picLocks noChangeAspect="1" noChangeArrowheads="1"/>
+                    </pic:cNvPicPr>
+                  </pic:nvPicPr>
+                  <pic:blipFill>
+                    <a:blip r:embed="rId41">
+                      <a:extLst>
+                        <a:ext uri="{28A0092B-C50C-407E-A947-70E740481C1C}">
+                          <a14:useLocalDpi xmlns:a14="http://schemas.microsoft.com/office/drawing/2010/main" val="0"/>
+                        </a:ext>
+                      </a:extLst>
+                    </a:blip>
+                    <a:srcRect/>
+                    <a:stretch>
+                      <a:fillRect/>
+                    </a:stretch>
+                  </pic:blipFill>
+                  <pic:spPr bwMode="auto">
+                    <a:xfrm>
+                      <a:off x="0" y="0"/>
+                      <a:ext cx="5724525" cy="4210050"/>
+                    </a:xfrm>
+                    <a:prstGeom prst="rect">
+                      <a:avLst/>
+                    </a:prstGeom>
+                    <a:noFill/>
+                    <a:ln>
+                      <a:noFill/>
+                    </a:ln>
+                  </pic:spPr>
+                </pic:pic>
+              </a:graphicData>
+            </a:graphic>
+          </wp:inline>
+        </w:drawing>
+      </w:r>
+    </w:p>
+    <w:p/>
+    <w:p>
+      <w:pPr>
+        <w:pStyle w:val="ListParagraph"/>
+        <w:numPr>
+          <w:ilvl w:val="0"/>
+          <w:numId w:val="6"/>
+        </w:numPr>
+      </w:pPr>
+      <w:r>
+        <w:t>Go to \XAMPP\htdocs</w:t>
+      </w:r>
+    </w:p>
+    <w:p>
+      <w:pPr>
+        <w:pStyle w:val="ListParagraph"/>
+      </w:pPr>
+      <w:r>
+        <w:rPr>
+          <w:noProof/>
+        </w:rPr>
+        <w:drawing>
+          <wp:inline distT="0" distB="0" distL="0" distR="0" wp14:anchorId="318FB740" wp14:editId="7175DCE0">
+            <wp:extent cx="5724525" cy="2809875"/>
+            <wp:effectExtent l="0" t="0" r="9525" b="9525"/>
+            <wp:docPr id="40" name="Picture 40"/>
+            <wp:cNvGraphicFramePr>
+              <a:graphicFrameLocks xmlns:a="http://schemas.openxmlformats.org/drawingml/2006/main" noChangeAspect="1"/>
+            </wp:cNvGraphicFramePr>
+            <a:graphic xmlns:a="http://schemas.openxmlformats.org/drawingml/2006/main">
+              <a:graphicData uri="http://schemas.openxmlformats.org/drawingml/2006/picture">
+                <pic:pic xmlns:pic="http://schemas.openxmlformats.org/drawingml/2006/picture">
+                  <pic:nvPicPr>
+                    <pic:cNvPr id="0" name="Picture 29"/>
+                    <pic:cNvPicPr>
+                      <a:picLocks noChangeAspect="1" noChangeArrowheads="1"/>
+                    </pic:cNvPicPr>
+                  </pic:nvPicPr>
+                  <pic:blipFill>
+                    <a:blip r:embed="rId42">
+                      <a:extLst>
+                        <a:ext uri="{28A0092B-C50C-407E-A947-70E740481C1C}">
+                          <a14:useLocalDpi xmlns:a14="http://schemas.microsoft.com/office/drawing/2010/main" val="0"/>
+                        </a:ext>
+                      </a:extLst>
+                    </a:blip>
+                    <a:srcRect/>
+                    <a:stretch>
+                      <a:fillRect/>
+                    </a:stretch>
+                  </pic:blipFill>
+                  <pic:spPr bwMode="auto">
+                    <a:xfrm>
+                      <a:off x="0" y="0"/>
+                      <a:ext cx="5724525" cy="2809875"/>
+                    </a:xfrm>
+                    <a:prstGeom prst="rect">
+                      <a:avLst/>
+                    </a:prstGeom>
+                    <a:noFill/>
+                    <a:ln>
+                      <a:noFill/>
+                    </a:ln>
+                  </pic:spPr>
+                </pic:pic>
+              </a:graphicData>
+            </a:graphic>
+          </wp:inline>
+        </w:drawing>
+      </w:r>
+    </w:p>
+    <w:p/>
+    <w:p/>
+    <w:p/>
+    <w:p>
+      <w:pPr>
+        <w:pStyle w:val="ListParagraph"/>
+        <w:numPr>
+          <w:ilvl w:val="0"/>
+          <w:numId w:val="6"/>
+        </w:numPr>
+      </w:pPr>
+      <w:r>
+        <w:lastRenderedPageBreak/>
+        <w:t>Select the default files and right click and delete</w:t>
+      </w:r>
+    </w:p>
+    <w:p>
+      <w:r>
+        <w:rPr>
+          <w:noProof/>
+        </w:rPr>
+        <w:drawing>
+          <wp:inline distT="0" distB="0" distL="0" distR="0" wp14:anchorId="0E3C364D" wp14:editId="395F388A">
+            <wp:extent cx="5724525" cy="3638550"/>
+            <wp:effectExtent l="0" t="0" r="9525" b="0"/>
+            <wp:docPr id="38" name="Picture 38"/>
+            <wp:cNvGraphicFramePr>
+              <a:graphicFrameLocks xmlns:a="http://schemas.openxmlformats.org/drawingml/2006/main" noChangeAspect="1"/>
+            </wp:cNvGraphicFramePr>
+            <a:graphic xmlns:a="http://schemas.openxmlformats.org/drawingml/2006/main">
+              <a:graphicData uri="http://schemas.openxmlformats.org/drawingml/2006/picture">
+                <pic:pic xmlns:pic="http://schemas.openxmlformats.org/drawingml/2006/picture">
+                  <pic:nvPicPr>
+                    <pic:cNvPr id="0" name="Picture 27"/>
+                    <pic:cNvPicPr>
+                      <a:picLocks noChangeAspect="1" noChangeArrowheads="1"/>
+                    </pic:cNvPicPr>
+                  </pic:nvPicPr>
+                  <pic:blipFill>
+                    <a:blip r:embed="rId43">
+                      <a:extLst>
+                        <a:ext uri="{28A0092B-C50C-407E-A947-70E740481C1C}">
+                          <a14:useLocalDpi xmlns:a14="http://schemas.microsoft.com/office/drawing/2010/main" val="0"/>
+                        </a:ext>
+                      </a:extLst>
+                    </a:blip>
+                    <a:srcRect/>
+                    <a:stretch>
+                      <a:fillRect/>
+                    </a:stretch>
+                  </pic:blipFill>
+                  <pic:spPr bwMode="auto">
+                    <a:xfrm>
+                      <a:off x="0" y="0"/>
+                      <a:ext cx="5724525" cy="3638550"/>
+                    </a:xfrm>
+                    <a:prstGeom prst="rect">
+                      <a:avLst/>
+                    </a:prstGeom>
+                    <a:noFill/>
+                    <a:ln>
+                      <a:noFill/>
+                    </a:ln>
+                  </pic:spPr>
+                </pic:pic>
+              </a:graphicData>
+            </a:graphic>
+          </wp:inline>
+        </w:drawing>
+      </w:r>
+    </w:p>
+    <w:p/>
+    <w:p>
+      <w:pPr>
+        <w:pStyle w:val="ListParagraph"/>
+        <w:numPr>
+          <w:ilvl w:val="0"/>
+          <w:numId w:val="6"/>
+        </w:numPr>
+      </w:pPr>
+      <w:r>
+        <w:t xml:space="preserve">Copy the </w:t>
+      </w:r>
+      <w:r>
+        <w:t xml:space="preserve">Project </w:t>
+      </w:r>
+      <w:r>
+        <w:t>files</w:t>
+      </w:r>
+      <w:r>
+        <w:t xml:space="preserve"> </w:t>
+      </w:r>
+      <w:r>
+        <w:t xml:space="preserve">to \XAMPP\htdocs </w:t>
+      </w:r>
+    </w:p>
+    <w:p>
+      <w:r>
+        <w:rPr>
+          <w:noProof/>
+        </w:rPr>
+        <w:drawing>
+          <wp:inline distT="0" distB="0" distL="0" distR="0" wp14:anchorId="1905C2F5" wp14:editId="14F77C78">
+            <wp:extent cx="5715000" cy="3048000"/>
+            <wp:effectExtent l="0" t="0" r="0" b="0"/>
+            <wp:docPr id="41" name="Picture 41"/>
+            <wp:cNvGraphicFramePr>
+              <a:graphicFrameLocks xmlns:a="http://schemas.openxmlformats.org/drawingml/2006/main" noChangeAspect="1"/>
+            </wp:cNvGraphicFramePr>
+            <a:graphic xmlns:a="http://schemas.openxmlformats.org/drawingml/2006/main">
+              <a:graphicData uri="http://schemas.openxmlformats.org/drawingml/2006/picture">
+                <pic:pic xmlns:pic="http://schemas.openxmlformats.org/drawingml/2006/picture">
+                  <pic:nvPicPr>
+                    <pic:cNvPr id="0" name="Picture 30"/>
+                    <pic:cNvPicPr>
+                      <a:picLocks noChangeAspect="1" noChangeArrowheads="1"/>
+                    </pic:cNvPicPr>
+                  </pic:nvPicPr>
+                  <pic:blipFill>
+                    <a:blip r:embed="rId44">
+                      <a:extLst>
+                        <a:ext uri="{28A0092B-C50C-407E-A947-70E740481C1C}">
+                          <a14:useLocalDpi xmlns:a14="http://schemas.microsoft.com/office/drawing/2010/main" val="0"/>
+                        </a:ext>
+                      </a:extLst>
+                    </a:blip>
+                    <a:srcRect/>
+                    <a:stretch>
+                      <a:fillRect/>
+                    </a:stretch>
+                  </pic:blipFill>
+                  <pic:spPr bwMode="auto">
+                    <a:xfrm>
+                      <a:off x="0" y="0"/>
+                      <a:ext cx="5715000" cy="3048000"/>
+                    </a:xfrm>
+                    <a:prstGeom prst="rect">
+                      <a:avLst/>
+                    </a:prstGeom>
+                    <a:noFill/>
+                    <a:ln>
+                      <a:noFill/>
+                    </a:ln>
+                  </pic:spPr>
+                </pic:pic>
+              </a:graphicData>
+            </a:graphic>
+          </wp:inline>
+        </w:drawing>
+      </w:r>
+    </w:p>
+    <w:p/>
+    <w:p/>
+    <w:p/>
+    <w:p/>
+    <w:p>
+      <w:pPr>
+        <w:pStyle w:val="ListParagraph"/>
+        <w:numPr>
+          <w:ilvl w:val="0"/>
+          <w:numId w:val="6"/>
+        </w:numPr>
+      </w:pPr>
+      <w:r>
+        <w:lastRenderedPageBreak/>
+        <w:t>Once files have copied open a browser</w:t>
+      </w:r>
+    </w:p>
+    <w:p>
+      <w:pPr>
+        <w:pStyle w:val="ListParagraph"/>
+        <w:numPr>
+          <w:ilvl w:val="0"/>
+          <w:numId w:val="6"/>
+        </w:numPr>
+      </w:pPr>
+      <w:r>
+        <w:t xml:space="preserve">In the </w:t>
+      </w:r>
+      <w:r>
+        <w:t>URL</w:t>
+      </w:r>
+      <w:r>
+        <w:t xml:space="preserve"> address bar type: “localhost” or “127.0.0.1”</w:t>
+      </w:r>
+    </w:p>
+    <w:p>
+      <w:r>
+        <w:rPr>
+          <w:noProof/>
+        </w:rPr>
+        <w:drawing>
+          <wp:inline distT="0" distB="0" distL="0" distR="0" wp14:anchorId="751150F6" wp14:editId="345BD96A">
+            <wp:extent cx="5724525" cy="2362200"/>
+            <wp:effectExtent l="0" t="0" r="9525" b="0"/>
+            <wp:docPr id="42" name="Picture 42"/>
+            <wp:cNvGraphicFramePr>
+              <a:graphicFrameLocks xmlns:a="http://schemas.openxmlformats.org/drawingml/2006/main" noChangeAspect="1"/>
+            </wp:cNvGraphicFramePr>
+            <a:graphic xmlns:a="http://schemas.openxmlformats.org/drawingml/2006/main">
+              <a:graphicData uri="http://schemas.openxmlformats.org/drawingml/2006/picture">
+                <pic:pic xmlns:pic="http://schemas.openxmlformats.org/drawingml/2006/picture">
+                  <pic:nvPicPr>
+                    <pic:cNvPr id="0" name="Picture 31"/>
+                    <pic:cNvPicPr>
+                      <a:picLocks noChangeAspect="1" noChangeArrowheads="1"/>
+                    </pic:cNvPicPr>
+                  </pic:nvPicPr>
+                  <pic:blipFill>
+                    <a:blip r:embed="rId45">
+                      <a:extLst>
+                        <a:ext uri="{28A0092B-C50C-407E-A947-70E740481C1C}">
+                          <a14:useLocalDpi xmlns:a14="http://schemas.microsoft.com/office/drawing/2010/main" val="0"/>
+                        </a:ext>
+                      </a:extLst>
+                    </a:blip>
+                    <a:srcRect/>
+                    <a:stretch>
+                      <a:fillRect/>
+                    </a:stretch>
+                  </pic:blipFill>
+                  <pic:spPr bwMode="auto">
+                    <a:xfrm>
+                      <a:off x="0" y="0"/>
+                      <a:ext cx="5724525" cy="2362200"/>
+                    </a:xfrm>
+                    <a:prstGeom prst="rect">
+                      <a:avLst/>
+                    </a:prstGeom>
+                    <a:noFill/>
+                    <a:ln>
+                      <a:noFill/>
+                    </a:ln>
+                  </pic:spPr>
+                </pic:pic>
+              </a:graphicData>
+            </a:graphic>
+          </wp:inline>
+        </w:drawing>
+      </w:r>
+    </w:p>
+    <w:p/>
+    <w:p/>
+    <w:p>
+      <w:pPr>
+        <w:rPr>
+          <w:u w:val="single"/>
+        </w:rPr>
+      </w:pPr>
+      <w:r>
+        <w:rPr>
+          <w:u w:val="single"/>
+        </w:rPr>
+        <w:t>Login Details</w:t>
+      </w:r>
+    </w:p>
+    <w:p>
+      <w:pPr>
+        <w:pStyle w:val="ListParagraph"/>
+        <w:numPr>
+          <w:ilvl w:val="0"/>
+          <w:numId w:val="11"/>
+        </w:numPr>
+      </w:pPr>
+      <w:r>
+        <w:t>For Website:</w:t>
+      </w:r>
+    </w:p>
+    <w:tbl>
+      <w:tblPr>
+        <w:tblStyle w:val="TableGrid"/>
+        <w:tblW w:w="0" w:type="auto"/>
+        <w:tblInd w:w="720" w:type="dxa"/>
+        <w:tblLook w:val="04A0" w:firstRow="1" w:lastRow="0" w:firstColumn="1" w:lastColumn="0" w:noHBand="0" w:noVBand="1"/>
+      </w:tblPr>
+      <w:tblGrid>
+        <w:gridCol w:w="2536"/>
+        <w:gridCol w:w="2835"/>
+      </w:tblGrid>
+      <w:tr>
+        <w:tc>
+          <w:tcPr>
+            <w:tcW w:w="2536" w:type="dxa"/>
+          </w:tcPr>
+          <w:p>
+            <w:pPr>
+              <w:pStyle w:val="ListParagraph"/>
+              <w:ind w:left="0"/>
+              <w:rPr>
+                <w:b/>
+              </w:rPr>
+            </w:pPr>
+            <w:r>
+              <w:rPr>
+                <w:b/>
+              </w:rPr>
+              <w:t>Em</w:t>
+            </w:r>
+            <w:r>
+              <w:rPr>
+                <w:b/>
+              </w:rPr>
+              <w:t>a</w:t>
+            </w:r>
+            <w:r>
+              <w:rPr>
+                <w:b/>
+              </w:rPr>
+              <w:t>il:</w:t>
+            </w:r>
+          </w:p>
+        </w:tc>
+        <w:tc>
+          <w:tcPr>
+            <w:tcW w:w="2835" w:type="dxa"/>
+          </w:tcPr>
+          <w:p>
+            <w:pPr>
+              <w:pStyle w:val="ListParagraph"/>
+              <w:ind w:left="0"/>
+            </w:pPr>
+            <w:r>
+              <w:rPr>
+                <w:rFonts w:ascii="Arial" w:eastAsia="Times New Roman" w:hAnsi="Arial" w:cs="Arial"/>
+                <w:color w:val="000000"/>
+                <w:sz w:val="20"/>
+                <w:szCs w:val="20"/>
+                <w:lang w:eastAsia="en-IE"/>
+              </w:rPr>
+              <w:t>test@prototype.com</w:t>
+            </w:r>
+          </w:p>
+        </w:tc>
+      </w:tr>
+      <w:tr>
+        <w:tc>
+          <w:tcPr>
+            <w:tcW w:w="2536" w:type="dxa"/>
+          </w:tcPr>
+          <w:p>
+            <w:pPr>
+              <w:pStyle w:val="ListParagraph"/>
+              <w:ind w:left="0"/>
+              <w:rPr>
+                <w:b/>
+              </w:rPr>
+            </w:pPr>
+            <w:r>
+              <w:rPr>
+                <w:b/>
+              </w:rPr>
+              <w:t>Password:</w:t>
+            </w:r>
+          </w:p>
+        </w:tc>
+        <w:tc>
+          <w:tcPr>
+            <w:tcW w:w="2835" w:type="dxa"/>
+          </w:tcPr>
+          <w:p>
+            <w:pPr>
+              <w:pStyle w:val="ListParagraph"/>
+              <w:ind w:left="0"/>
+              <w:rPr>
+                <w:rFonts w:ascii="Arial" w:eastAsia="Times New Roman" w:hAnsi="Arial" w:cs="Arial"/>
+                <w:color w:val="000000"/>
+                <w:sz w:val="20"/>
+                <w:szCs w:val="20"/>
+                <w:lang w:eastAsia="en-IE"/>
+              </w:rPr>
+            </w:pPr>
+            <w:proofErr w:type="spellStart"/>
+            <w:r>
+              <w:rPr>
+                <w:rFonts w:ascii="Arial" w:eastAsia="Times New Roman" w:hAnsi="Arial" w:cs="Arial"/>
+                <w:color w:val="000000"/>
+                <w:sz w:val="20"/>
+                <w:szCs w:val="20"/>
+                <w:lang w:eastAsia="en-IE"/>
+              </w:rPr>
+              <w:t>P@ssword</w:t>
+            </w:r>
+            <w:proofErr w:type="spellEnd"/>
+          </w:p>
+        </w:tc>
+      </w:tr>
+    </w:tbl>
+    <w:p>
+      <w:pPr>
+        <w:pStyle w:val="ListParagraph"/>
+      </w:pPr>
+    </w:p>
+    <w:p>
+      <w:pPr>
+        <w:pStyle w:val="ListParagraph"/>
+        <w:numPr>
+          <w:ilvl w:val="0"/>
+          <w:numId w:val="11"/>
+        </w:numPr>
+      </w:pPr>
+      <w:r>
+        <w:t xml:space="preserve"> </w:t>
+      </w:r>
+      <w:r>
+        <w:br/>
+        <w:t xml:space="preserve">For </w:t>
+      </w:r>
+      <w:proofErr w:type="gramStart"/>
+      <w:r>
+        <w:t>euro</w:t>
+      </w:r>
+      <w:r>
+        <w:t>(</w:t>
+      </w:r>
+      <w:proofErr w:type="gramEnd"/>
+      <w:r>
+        <w:t>process in French):</w:t>
+      </w:r>
+    </w:p>
+    <w:tbl>
+      <w:tblPr>
+        <w:tblStyle w:val="TableGrid"/>
+        <w:tblW w:w="0" w:type="auto"/>
+        <w:tblInd w:w="720" w:type="dxa"/>
+        <w:tblLook w:val="04A0" w:firstRow="1" w:lastRow="0" w:firstColumn="1" w:lastColumn="0" w:noHBand="0" w:noVBand="1"/>
+      </w:tblPr>
+      <w:tblGrid>
+        <w:gridCol w:w="2536"/>
+        <w:gridCol w:w="2835"/>
+      </w:tblGrid>
+      <w:tr>
+        <w:tc>
+          <w:tcPr>
+            <w:tcW w:w="2536" w:type="dxa"/>
+          </w:tcPr>
+          <w:p>
+            <w:pPr>
+              <w:pStyle w:val="ListParagraph"/>
+              <w:ind w:left="0"/>
+              <w:rPr>
+                <w:b/>
+              </w:rPr>
+            </w:pPr>
+            <w:r>
+              <w:rPr>
+                <w:b/>
+              </w:rPr>
+              <w:t>PayPal Username</w:t>
+            </w:r>
+            <w:r>
+              <w:rPr>
+                <w:b/>
+              </w:rPr>
+              <w:t>:</w:t>
+            </w:r>
+          </w:p>
+        </w:tc>
+        <w:tc>
+          <w:tcPr>
+            <w:tcW w:w="2835" w:type="dxa"/>
+          </w:tcPr>
+          <w:p>
+            <w:pPr>
+              <w:pStyle w:val="ListParagraph"/>
+              <w:ind w:left="0"/>
+            </w:pPr>
+            <w:r>
+              <w:rPr>
+                <w:rFonts w:ascii="Helvetica" w:hAnsi="Helvetica" w:cs="Helvetica"/>
+                <w:color w:val="1E2021"/>
+                <w:sz w:val="21"/>
+                <w:szCs w:val="21"/>
+                <w:shd w:val="clear" w:color="auto" w:fill="FFFFFF"/>
+              </w:rPr>
+              <w:t>t</w:t>
+            </w:r>
+            <w:r>
+              <w:rPr>
+                <w:rFonts w:ascii="Helvetica" w:hAnsi="Helvetica" w:cs="Helvetica"/>
+                <w:color w:val="1E2021"/>
+                <w:sz w:val="21"/>
+                <w:szCs w:val="21"/>
+                <w:shd w:val="clear" w:color="auto" w:fill="FFFFFF"/>
+              </w:rPr>
+              <w:t>est</w:t>
+            </w:r>
+            <w:r>
+              <w:rPr>
+                <w:rFonts w:ascii="Helvetica" w:hAnsi="Helvetica" w:cs="Helvetica"/>
+                <w:color w:val="1E2021"/>
+                <w:sz w:val="21"/>
+                <w:szCs w:val="21"/>
+                <w:shd w:val="clear" w:color="auto" w:fill="FFFFFF"/>
+              </w:rPr>
+              <w:t>2</w:t>
+            </w:r>
+            <w:r>
+              <w:rPr>
+                <w:rFonts w:ascii="Helvetica" w:hAnsi="Helvetica" w:cs="Helvetica"/>
+                <w:color w:val="1E2021"/>
+                <w:sz w:val="21"/>
+                <w:szCs w:val="21"/>
+                <w:shd w:val="clear" w:color="auto" w:fill="FFFFFF"/>
+              </w:rPr>
+              <w:t>@popcorn.com</w:t>
+            </w:r>
+          </w:p>
+        </w:tc>
+      </w:tr>
+      <w:tr>
+        <w:tc>
+          <w:tcPr>
+            <w:tcW w:w="2536" w:type="dxa"/>
+          </w:tcPr>
+          <w:p>
+            <w:pPr>
+              <w:pStyle w:val="ListParagraph"/>
+              <w:ind w:left="0"/>
+              <w:rPr>
+                <w:b/>
+              </w:rPr>
+            </w:pPr>
+            <w:r>
+              <w:rPr>
+                <w:b/>
+              </w:rPr>
+              <w:t>PayPal Password</w:t>
+            </w:r>
+            <w:r>
+              <w:rPr>
+                <w:b/>
+              </w:rPr>
+              <w:t>:</w:t>
+            </w:r>
+          </w:p>
+        </w:tc>
+        <w:tc>
+          <w:tcPr>
+            <w:tcW w:w="2835" w:type="dxa"/>
+          </w:tcPr>
+          <w:p>
+            <w:pPr>
+              <w:pStyle w:val="ListParagraph"/>
+              <w:ind w:left="0"/>
+            </w:pPr>
+            <w:r>
+              <w:t>P0pcorn18</w:t>
+            </w:r>
+          </w:p>
+        </w:tc>
+      </w:tr>
+    </w:tbl>
+    <w:p>
+      <w:pPr>
+        <w:pStyle w:val="ListParagraph"/>
+      </w:pPr>
+    </w:p>
+    <w:p>
+      <w:pPr>
+        <w:pStyle w:val="ListParagraph"/>
+      </w:pPr>
+      <w:r>
+        <w:t xml:space="preserve">For </w:t>
+      </w:r>
+      <w:proofErr w:type="gramStart"/>
+      <w:r>
+        <w:t>GBP(</w:t>
+      </w:r>
+      <w:proofErr w:type="gramEnd"/>
+      <w:r>
+        <w:t>process in English):</w:t>
+      </w:r>
+      <w:r>
+        <w:br/>
+      </w:r>
+    </w:p>
+    <w:tbl>
+      <w:tblPr>
+        <w:tblStyle w:val="TableGrid"/>
+        <w:tblW w:w="0" w:type="auto"/>
+        <w:tblInd w:w="720" w:type="dxa"/>
+        <w:tblLook w:val="04A0" w:firstRow="1" w:lastRow="0" w:firstColumn="1" w:lastColumn="0" w:noHBand="0" w:noVBand="1"/>
+      </w:tblPr>
+      <w:tblGrid>
+        <w:gridCol w:w="2536"/>
+        <w:gridCol w:w="2835"/>
+      </w:tblGrid>
+      <w:tr>
+        <w:tc>
+          <w:tcPr>
+            <w:tcW w:w="2536" w:type="dxa"/>
+          </w:tcPr>
+          <w:p>
+            <w:pPr>
+              <w:pStyle w:val="ListParagraph"/>
+              <w:ind w:left="0"/>
+              <w:rPr>
+                <w:b/>
+              </w:rPr>
+            </w:pPr>
+            <w:r>
+              <w:rPr>
+                <w:b/>
+              </w:rPr>
+              <w:t>PayPal Username:</w:t>
+            </w:r>
+          </w:p>
+        </w:tc>
+        <w:tc>
+          <w:tcPr>
+            <w:tcW w:w="2835" w:type="dxa"/>
+          </w:tcPr>
+          <w:p>
+            <w:pPr>
+              <w:pStyle w:val="ListParagraph"/>
+              <w:ind w:left="0"/>
+            </w:pPr>
+            <w:r>
+              <w:rPr>
+                <w:rFonts w:ascii="Helvetica" w:hAnsi="Helvetica" w:cs="Helvetica"/>
+                <w:color w:val="1E2021"/>
+                <w:sz w:val="21"/>
+                <w:szCs w:val="21"/>
+                <w:shd w:val="clear" w:color="auto" w:fill="FFFFFF"/>
+              </w:rPr>
+              <w:t>test</w:t>
+            </w:r>
+            <w:bookmarkStart w:id="1" w:name="_GoBack"/>
+            <w:bookmarkEnd w:id="1"/>
+            <w:r>
+              <w:rPr>
+                <w:rFonts w:ascii="Helvetica" w:hAnsi="Helvetica" w:cs="Helvetica"/>
+                <w:color w:val="1E2021"/>
+                <w:sz w:val="21"/>
+                <w:szCs w:val="21"/>
+                <w:shd w:val="clear" w:color="auto" w:fill="FFFFFF"/>
+              </w:rPr>
+              <w:t>@popcorn.com</w:t>
+            </w:r>
+          </w:p>
+        </w:tc>
+      </w:tr>
+      <w:tr>
+        <w:tc>
+          <w:tcPr>
+            <w:tcW w:w="2536" w:type="dxa"/>
+          </w:tcPr>
+          <w:p>
+            <w:pPr>
+              <w:pStyle w:val="ListParagraph"/>
+              <w:ind w:left="0"/>
+              <w:rPr>
+                <w:b/>
+              </w:rPr>
+            </w:pPr>
+            <w:r>
+              <w:rPr>
+                <w:b/>
+              </w:rPr>
+              <w:t>PayPal Password:</w:t>
+            </w:r>
+          </w:p>
+        </w:tc>
+        <w:tc>
+          <w:tcPr>
+            <w:tcW w:w="2835" w:type="dxa"/>
+          </w:tcPr>
+          <w:p>
+            <w:pPr>
+              <w:pStyle w:val="ListParagraph"/>
+              <w:ind w:left="0"/>
+            </w:pPr>
+            <w:r>
+              <w:t>P0pcorn18</w:t>
+            </w:r>
+          </w:p>
+        </w:tc>
+      </w:tr>
+    </w:tbl>
+    <w:p>
+      <w:pPr>
+        <w:pStyle w:val="ListParagraph"/>
+      </w:pPr>
+    </w:p>
     <w:p>
       <w:pPr>
         <w:rPr>
@@ -629,6 +3379,7 @@
         </w:numPr>
       </w:pPr>
       <w:r>
+        <w:lastRenderedPageBreak/>
         <w:t>You can then choose 1 item fill in the required selection and click the add to cart.</w:t>
       </w:r>
     </w:p>
@@ -691,14 +3442,14 @@
       <w:r>
         <w:t>.</w:t>
       </w:r>
-      <w:bookmarkStart w:id="1" w:name="_Hlk520921104"/>
+      <w:bookmarkStart w:id="2" w:name="_Hlk520921104"/>
       <w:r>
         <w:rPr>
           <w:rStyle w:val="FootnoteReference"/>
         </w:rPr>
         <w:footnoteReference w:id="3"/>
       </w:r>
-      <w:bookmarkEnd w:id="1"/>
+      <w:bookmarkEnd w:id="2"/>
     </w:p>
     <w:p>
       <w:pPr>
@@ -1099,6 +3850,92 @@
     </w:lvl>
   </w:abstractNum>
   <w:abstractNum w:abstractNumId="1" w15:restartNumberingAfterBreak="0">
+    <w:nsid w:val="28296BBE"/>
+    <w:multiLevelType w:val="hybridMultilevel"/>
+    <w:tmpl w:val="3D4C1980"/>
+    <w:lvl w:ilvl="0" w:tplc="1809000F">
+      <w:start w:val="1"/>
+      <w:numFmt w:val="decimal"/>
+      <w:lvlText w:val="%1."/>
+      <w:lvlJc w:val="left"/>
+      <w:pPr>
+        <w:ind w:left="1440" w:hanging="360"/>
+      </w:pPr>
+    </w:lvl>
+    <w:lvl w:ilvl="1" w:tplc="18090019" w:tentative="1">
+      <w:start w:val="1"/>
+      <w:numFmt w:val="lowerLetter"/>
+      <w:lvlText w:val="%2."/>
+      <w:lvlJc w:val="left"/>
+      <w:pPr>
+        <w:ind w:left="2160" w:hanging="360"/>
+      </w:pPr>
+    </w:lvl>
+    <w:lvl w:ilvl="2" w:tplc="1809001B" w:tentative="1">
+      <w:start w:val="1"/>
+      <w:numFmt w:val="lowerRoman"/>
+      <w:lvlText w:val="%3."/>
+      <w:lvlJc w:val="right"/>
+      <w:pPr>
+        <w:ind w:left="2880" w:hanging="180"/>
+      </w:pPr>
+    </w:lvl>
+    <w:lvl w:ilvl="3" w:tplc="1809000F" w:tentative="1">
+      <w:start w:val="1"/>
+      <w:numFmt w:val="decimal"/>
+      <w:lvlText w:val="%4."/>
+      <w:lvlJc w:val="left"/>
+      <w:pPr>
+        <w:ind w:left="3600" w:hanging="360"/>
+      </w:pPr>
+    </w:lvl>
+    <w:lvl w:ilvl="4" w:tplc="18090019" w:tentative="1">
+      <w:start w:val="1"/>
+      <w:numFmt w:val="lowerLetter"/>
+      <w:lvlText w:val="%5."/>
+      <w:lvlJc w:val="left"/>
+      <w:pPr>
+        <w:ind w:left="4320" w:hanging="360"/>
+      </w:pPr>
+    </w:lvl>
+    <w:lvl w:ilvl="5" w:tplc="1809001B" w:tentative="1">
+      <w:start w:val="1"/>
+      <w:numFmt w:val="lowerRoman"/>
+      <w:lvlText w:val="%6."/>
+      <w:lvlJc w:val="right"/>
+      <w:pPr>
+        <w:ind w:left="5040" w:hanging="180"/>
+      </w:pPr>
+    </w:lvl>
+    <w:lvl w:ilvl="6" w:tplc="1809000F" w:tentative="1">
+      <w:start w:val="1"/>
+      <w:numFmt w:val="decimal"/>
+      <w:lvlText w:val="%7."/>
+      <w:lvlJc w:val="left"/>
+      <w:pPr>
+        <w:ind w:left="5760" w:hanging="360"/>
+      </w:pPr>
+    </w:lvl>
+    <w:lvl w:ilvl="7" w:tplc="18090019" w:tentative="1">
+      <w:start w:val="1"/>
+      <w:numFmt w:val="lowerLetter"/>
+      <w:lvlText w:val="%8."/>
+      <w:lvlJc w:val="left"/>
+      <w:pPr>
+        <w:ind w:left="6480" w:hanging="360"/>
+      </w:pPr>
+    </w:lvl>
+    <w:lvl w:ilvl="8" w:tplc="1809001B" w:tentative="1">
+      <w:start w:val="1"/>
+      <w:numFmt w:val="lowerRoman"/>
+      <w:lvlText w:val="%9."/>
+      <w:lvlJc w:val="right"/>
+      <w:pPr>
+        <w:ind w:left="7200" w:hanging="180"/>
+      </w:pPr>
+    </w:lvl>
+  </w:abstractNum>
+  <w:abstractNum w:abstractNumId="2" w15:restartNumberingAfterBreak="0">
     <w:nsid w:val="2E273C5E"/>
     <w:multiLevelType w:val="hybridMultilevel"/>
     <w:tmpl w:val="47C00D54"/>
@@ -1184,7 +4021,7 @@
       </w:pPr>
     </w:lvl>
   </w:abstractNum>
-  <w:abstractNum w:abstractNumId="2" w15:restartNumberingAfterBreak="0">
+  <w:abstractNum w:abstractNumId="3" w15:restartNumberingAfterBreak="0">
     <w:nsid w:val="334068AF"/>
     <w:multiLevelType w:val="hybridMultilevel"/>
     <w:tmpl w:val="7E761CB6"/>
@@ -1273,7 +4110,93 @@
       </w:pPr>
     </w:lvl>
   </w:abstractNum>
-  <w:abstractNum w:abstractNumId="3" w15:restartNumberingAfterBreak="0">
+  <w:abstractNum w:abstractNumId="4" w15:restartNumberingAfterBreak="0">
+    <w:nsid w:val="36093930"/>
+    <w:multiLevelType w:val="hybridMultilevel"/>
+    <w:tmpl w:val="2830FCBC"/>
+    <w:lvl w:ilvl="0" w:tplc="1809000F">
+      <w:start w:val="1"/>
+      <w:numFmt w:val="decimal"/>
+      <w:lvlText w:val="%1."/>
+      <w:lvlJc w:val="left"/>
+      <w:pPr>
+        <w:ind w:left="720" w:hanging="360"/>
+      </w:pPr>
+    </w:lvl>
+    <w:lvl w:ilvl="1" w:tplc="18090019" w:tentative="1">
+      <w:start w:val="1"/>
+      <w:numFmt w:val="lowerLetter"/>
+      <w:lvlText w:val="%2."/>
+      <w:lvlJc w:val="left"/>
+      <w:pPr>
+        <w:ind w:left="1440" w:hanging="360"/>
+      </w:pPr>
+    </w:lvl>
+    <w:lvl w:ilvl="2" w:tplc="1809001B" w:tentative="1">
+      <w:start w:val="1"/>
+      <w:numFmt w:val="lowerRoman"/>
+      <w:lvlText w:val="%3."/>
+      <w:lvlJc w:val="right"/>
+      <w:pPr>
+        <w:ind w:left="2160" w:hanging="180"/>
+      </w:pPr>
+    </w:lvl>
+    <w:lvl w:ilvl="3" w:tplc="1809000F" w:tentative="1">
+      <w:start w:val="1"/>
+      <w:numFmt w:val="decimal"/>
+      <w:lvlText w:val="%4."/>
+      <w:lvlJc w:val="left"/>
+      <w:pPr>
+        <w:ind w:left="2880" w:hanging="360"/>
+      </w:pPr>
+    </w:lvl>
+    <w:lvl w:ilvl="4" w:tplc="18090019" w:tentative="1">
+      <w:start w:val="1"/>
+      <w:numFmt w:val="lowerLetter"/>
+      <w:lvlText w:val="%5."/>
+      <w:lvlJc w:val="left"/>
+      <w:pPr>
+        <w:ind w:left="3600" w:hanging="360"/>
+      </w:pPr>
+    </w:lvl>
+    <w:lvl w:ilvl="5" w:tplc="1809001B" w:tentative="1">
+      <w:start w:val="1"/>
+      <w:numFmt w:val="lowerRoman"/>
+      <w:lvlText w:val="%6."/>
+      <w:lvlJc w:val="right"/>
+      <w:pPr>
+        <w:ind w:left="4320" w:hanging="180"/>
+      </w:pPr>
+    </w:lvl>
+    <w:lvl w:ilvl="6" w:tplc="1809000F" w:tentative="1">
+      <w:start w:val="1"/>
+      <w:numFmt w:val="decimal"/>
+      <w:lvlText w:val="%7."/>
+      <w:lvlJc w:val="left"/>
+      <w:pPr>
+        <w:ind w:left="5040" w:hanging="360"/>
+      </w:pPr>
+    </w:lvl>
+    <w:lvl w:ilvl="7" w:tplc="18090019" w:tentative="1">
+      <w:start w:val="1"/>
+      <w:numFmt w:val="lowerLetter"/>
+      <w:lvlText w:val="%8."/>
+      <w:lvlJc w:val="left"/>
+      <w:pPr>
+        <w:ind w:left="5760" w:hanging="360"/>
+      </w:pPr>
+    </w:lvl>
+    <w:lvl w:ilvl="8" w:tplc="1809001B" w:tentative="1">
+      <w:start w:val="1"/>
+      <w:numFmt w:val="lowerRoman"/>
+      <w:lvlText w:val="%9."/>
+      <w:lvlJc w:val="right"/>
+      <w:pPr>
+        <w:ind w:left="6480" w:hanging="180"/>
+      </w:pPr>
+    </w:lvl>
+  </w:abstractNum>
+  <w:abstractNum w:abstractNumId="5" w15:restartNumberingAfterBreak="0">
     <w:nsid w:val="3B380958"/>
     <w:multiLevelType w:val="hybridMultilevel"/>
     <w:tmpl w:val="7F381AEC"/>
@@ -1386,7 +4309,7 @@
       </w:rPr>
     </w:lvl>
   </w:abstractNum>
-  <w:abstractNum w:abstractNumId="4" w15:restartNumberingAfterBreak="0">
+  <w:abstractNum w:abstractNumId="6" w15:restartNumberingAfterBreak="0">
     <w:nsid w:val="4AA14AA7"/>
     <w:multiLevelType w:val="hybridMultilevel"/>
     <w:tmpl w:val="EE921708"/>
@@ -1475,7 +4398,7 @@
       </w:pPr>
     </w:lvl>
   </w:abstractNum>
-  <w:abstractNum w:abstractNumId="5" w15:restartNumberingAfterBreak="0">
+  <w:abstractNum w:abstractNumId="7" w15:restartNumberingAfterBreak="0">
     <w:nsid w:val="57290508"/>
     <w:multiLevelType w:val="hybridMultilevel"/>
     <w:tmpl w:val="861EAEF2"/>
@@ -1564,7 +4487,7 @@
       </w:pPr>
     </w:lvl>
   </w:abstractNum>
-  <w:abstractNum w:abstractNumId="6" w15:restartNumberingAfterBreak="0">
+  <w:abstractNum w:abstractNumId="8" w15:restartNumberingAfterBreak="0">
     <w:nsid w:val="60973C01"/>
     <w:multiLevelType w:val="hybridMultilevel"/>
     <w:tmpl w:val="A35A341A"/>
@@ -1653,7 +4576,96 @@
       </w:pPr>
     </w:lvl>
   </w:abstractNum>
-  <w:abstractNum w:abstractNumId="7" w15:restartNumberingAfterBreak="0">
+  <w:abstractNum w:abstractNumId="9" w15:restartNumberingAfterBreak="0">
+    <w:nsid w:val="77804645"/>
+    <w:multiLevelType w:val="hybridMultilevel"/>
+    <w:tmpl w:val="E1F05318"/>
+    <w:lvl w:ilvl="0" w:tplc="26B41B02">
+      <w:start w:val="1"/>
+      <w:numFmt w:val="decimal"/>
+      <w:lvlText w:val="%1)"/>
+      <w:lvlJc w:val="left"/>
+      <w:pPr>
+        <w:ind w:left="720" w:hanging="360"/>
+      </w:pPr>
+      <w:rPr>
+        <w:rFonts w:hint="default"/>
+      </w:rPr>
+    </w:lvl>
+    <w:lvl w:ilvl="1" w:tplc="18090019" w:tentative="1">
+      <w:start w:val="1"/>
+      <w:numFmt w:val="lowerLetter"/>
+      <w:lvlText w:val="%2."/>
+      <w:lvlJc w:val="left"/>
+      <w:pPr>
+        <w:ind w:left="1440" w:hanging="360"/>
+      </w:pPr>
+    </w:lvl>
+    <w:lvl w:ilvl="2" w:tplc="1809001B" w:tentative="1">
+      <w:start w:val="1"/>
+      <w:numFmt w:val="lowerRoman"/>
+      <w:lvlText w:val="%3."/>
+      <w:lvlJc w:val="right"/>
+      <w:pPr>
+        <w:ind w:left="2160" w:hanging="180"/>
+      </w:pPr>
+    </w:lvl>
+    <w:lvl w:ilvl="3" w:tplc="1809000F" w:tentative="1">
+      <w:start w:val="1"/>
+      <w:numFmt w:val="decimal"/>
+      <w:lvlText w:val="%4."/>
+      <w:lvlJc w:val="left"/>
+      <w:pPr>
+        <w:ind w:left="2880" w:hanging="360"/>
+      </w:pPr>
+    </w:lvl>
+    <w:lvl w:ilvl="4" w:tplc="18090019" w:tentative="1">
+      <w:start w:val="1"/>
+      <w:numFmt w:val="lowerLetter"/>
+      <w:lvlText w:val="%5."/>
+      <w:lvlJc w:val="left"/>
+      <w:pPr>
+        <w:ind w:left="3600" w:hanging="360"/>
+      </w:pPr>
+    </w:lvl>
+    <w:lvl w:ilvl="5" w:tplc="1809001B" w:tentative="1">
+      <w:start w:val="1"/>
+      <w:numFmt w:val="lowerRoman"/>
+      <w:lvlText w:val="%6."/>
+      <w:lvlJc w:val="right"/>
+      <w:pPr>
+        <w:ind w:left="4320" w:hanging="180"/>
+      </w:pPr>
+    </w:lvl>
+    <w:lvl w:ilvl="6" w:tplc="1809000F" w:tentative="1">
+      <w:start w:val="1"/>
+      <w:numFmt w:val="decimal"/>
+      <w:lvlText w:val="%7."/>
+      <w:lvlJc w:val="left"/>
+      <w:pPr>
+        <w:ind w:left="5040" w:hanging="360"/>
+      </w:pPr>
+    </w:lvl>
+    <w:lvl w:ilvl="7" w:tplc="18090019" w:tentative="1">
+      <w:start w:val="1"/>
+      <w:numFmt w:val="lowerLetter"/>
+      <w:lvlText w:val="%8."/>
+      <w:lvlJc w:val="left"/>
+      <w:pPr>
+        <w:ind w:left="5760" w:hanging="360"/>
+      </w:pPr>
+    </w:lvl>
+    <w:lvl w:ilvl="8" w:tplc="1809001B" w:tentative="1">
+      <w:start w:val="1"/>
+      <w:numFmt w:val="lowerRoman"/>
+      <w:lvlText w:val="%9."/>
+      <w:lvlJc w:val="right"/>
+      <w:pPr>
+        <w:ind w:left="6480" w:hanging="180"/>
+      </w:pPr>
+    </w:lvl>
+  </w:abstractNum>
+  <w:abstractNum w:abstractNumId="10" w15:restartNumberingAfterBreak="0">
     <w:nsid w:val="7954519E"/>
     <w:multiLevelType w:val="hybridMultilevel"/>
     <w:tmpl w:val="E1F05318"/>
@@ -1743,28 +4755,37 @@
     </w:lvl>
   </w:abstractNum>
   <w:num w:numId="1">
+    <w:abstractNumId w:val="5"/>
+  </w:num>
+  <w:num w:numId="2">
+    <w:abstractNumId w:val="2"/>
+  </w:num>
+  <w:num w:numId="3">
+    <w:abstractNumId w:val="8"/>
+  </w:num>
+  <w:num w:numId="4">
+    <w:abstractNumId w:val="7"/>
+  </w:num>
+  <w:num w:numId="5">
     <w:abstractNumId w:val="3"/>
   </w:num>
-  <w:num w:numId="2">
-    <w:abstractNumId w:val="1"/>
-  </w:num>
-  <w:num w:numId="3">
-    <w:abstractNumId w:val="6"/>
-  </w:num>
-  <w:num w:numId="4">
-    <w:abstractNumId w:val="5"/>
-  </w:num>
-  <w:num w:numId="5">
-    <w:abstractNumId w:val="2"/>
-  </w:num>
   <w:num w:numId="6">
-    <w:abstractNumId w:val="7"/>
+    <w:abstractNumId w:val="10"/>
   </w:num>
   <w:num w:numId="7">
-    <w:abstractNumId w:val="4"/>
+    <w:abstractNumId w:val="6"/>
   </w:num>
   <w:num w:numId="8">
     <w:abstractNumId w:val="0"/>
+  </w:num>
+  <w:num w:numId="9">
+    <w:abstractNumId w:val="1"/>
+  </w:num>
+  <w:num w:numId="10">
+    <w:abstractNumId w:val="4"/>
+  </w:num>
+  <w:num w:numId="11">
+    <w:abstractNumId w:val="9"/>
   </w:num>
 </w:numbering>
 </file>
@@ -2267,6 +5288,25 @@
       <w:vertAlign w:val="superscript"/>
     </w:rPr>
   </w:style>
+  <w:style w:type="table" w:styleId="TableGrid">
+    <w:name w:val="Table Grid"/>
+    <w:basedOn w:val="TableNormal"/>
+    <w:uiPriority w:val="39"/>
+    <w:rsid w:val="00A60A69"/>
+    <w:pPr>
+      <w:spacing w:after="0" w:line="240" w:lineRule="auto"/>
+    </w:pPr>
+    <w:tblPr>
+      <w:tblBorders>
+        <w:top w:val="single" w:sz="4" w:space="0" w:color="auto"/>
+        <w:left w:val="single" w:sz="4" w:space="0" w:color="auto"/>
+        <w:bottom w:val="single" w:sz="4" w:space="0" w:color="auto"/>
+        <w:right w:val="single" w:sz="4" w:space="0" w:color="auto"/>
+        <w:insideH w:val="single" w:sz="4" w:space="0" w:color="auto"/>
+        <w:insideV w:val="single" w:sz="4" w:space="0" w:color="auto"/>
+      </w:tblBorders>
+    </w:tblPr>
+  </w:style>
 </w:styles>
 </file>
 
@@ -2570,7 +5610,7 @@
 </file>
 
 <file path=customXml/itemProps1.xml><?xml version="1.0" encoding="utf-8"?>
-<ds:datastoreItem xmlns:ds="http://schemas.openxmlformats.org/officeDocument/2006/customXml" ds:itemID="{362AE06B-ABD4-4E8B-8292-3AAEE6677D36}">
+<ds:datastoreItem xmlns:ds="http://schemas.openxmlformats.org/officeDocument/2006/customXml" ds:itemID="{9C967BBA-89F1-45EE-A1D8-837307E5663B}">
   <ds:schemaRefs>
     <ds:schemaRef ds:uri="http://schemas.openxmlformats.org/officeDocument/2006/bibliography"/>
   </ds:schemaRefs>

</xml_diff>

<commit_message>
Tech Doc formatted now to be proof read before submission.
</commit_message>
<xml_diff>
--- a/Report/User Guide and environment setup Instructions.docx
+++ b/Report/User Guide and environment setup Instructions.docx
@@ -18,16 +18,14 @@
           <w:b/>
           <w:u w:val="single"/>
         </w:rPr>
-        <w:t>User Guide and Envir</w:t>
-      </w:r>
-      <w:bookmarkStart w:id="1" w:name="_GoBack"/>
-      <w:bookmarkEnd w:id="1"/>
+        <w:t xml:space="preserve">Prototype </w:t>
+      </w:r>
       <w:r>
         <w:rPr>
           <w:b/>
           <w:u w:val="single"/>
         </w:rPr>
-        <w:t>onment Setup</w:t>
+        <w:t>User Guide and Environment Setup</w:t>
       </w:r>
     </w:p>
     <w:p>
@@ -516,6 +514,7 @@
           <w:sz w:val="28"/>
           <w:u w:val="single"/>
         </w:rPr>
+        <w:lastRenderedPageBreak/>
         <w:br/>
       </w:r>
       <w:r>
@@ -576,7 +575,6 @@
         </w:numPr>
       </w:pPr>
       <w:r>
-        <w:lastRenderedPageBreak/>
         <w:t>Select Download for Windows</w:t>
       </w:r>
     </w:p>
@@ -3422,12 +3420,8 @@
       <w:r>
         <w:t xml:space="preserve"> Cart.</w:t>
       </w:r>
-      <w:r>
-        <w:rPr>
-          <w:rStyle w:val="FootnoteReference"/>
-        </w:rPr>
-        <w:footnoteReference w:id="1"/>
-      </w:r>
+      <w:bookmarkStart w:id="1" w:name="_GoBack"/>
+      <w:bookmarkEnd w:id="1"/>
     </w:p>
     <w:p>
       <w:pPr>
@@ -3440,12 +3434,6 @@
       <w:r>
         <w:t>To add another close tab and go back to the item selection page.</w:t>
       </w:r>
-      <w:r>
-        <w:rPr>
-          <w:rStyle w:val="FootnoteReference"/>
-        </w:rPr>
-        <w:footnoteReference w:id="2"/>
-      </w:r>
     </w:p>
     <w:p>
       <w:pPr>
@@ -3464,14 +3452,6 @@
       <w:r>
         <w:t>.</w:t>
       </w:r>
-      <w:bookmarkStart w:id="2" w:name="_Hlk520921104"/>
-      <w:r>
-        <w:rPr>
-          <w:rStyle w:val="FootnoteReference"/>
-        </w:rPr>
-        <w:footnoteReference w:id="3"/>
-      </w:r>
-      <w:bookmarkEnd w:id="2"/>
     </w:p>
     <w:p>
       <w:pPr>
@@ -3493,12 +3473,6 @@
         </w:rPr>
         <w:t xml:space="preserve"> </w:t>
       </w:r>
-      <w:r>
-        <w:rPr>
-          <w:rStyle w:val="FootnoteReference"/>
-        </w:rPr>
-        <w:footnoteReference w:id="4"/>
-      </w:r>
     </w:p>
     <w:p>
       <w:pPr>
@@ -3529,12 +3503,6 @@
       <w:r>
         <w:t xml:space="preserve"> log in credentials enter the sandbox details I have provided.</w:t>
       </w:r>
-      <w:r>
-        <w:rPr>
-          <w:rStyle w:val="FootnoteReference"/>
-        </w:rPr>
-        <w:footnoteReference w:id="5"/>
-      </w:r>
     </w:p>
     <w:p>
       <w:pPr>
@@ -3546,12 +3514,6 @@
       </w:pPr>
       <w:r>
         <w:t>Continue through the mock payment until complete.</w:t>
-      </w:r>
-      <w:r>
-        <w:rPr>
-          <w:rStyle w:val="FootnoteReference"/>
-        </w:rPr>
-        <w:footnoteReference w:id="6"/>
       </w:r>
     </w:p>
     <w:p>
@@ -3633,138 +3595,6 @@
       </w:pPr>
       <w:r>
         <w:continuationSeparator/>
-      </w:r>
-    </w:p>
-  </w:footnote>
-  <w:footnote w:id="1">
-    <w:p>
-      <w:pPr>
-        <w:pStyle w:val="FootnoteText"/>
-      </w:pPr>
-      <w:r>
-        <w:rPr>
-          <w:rStyle w:val="FootnoteReference"/>
-        </w:rPr>
-        <w:footnoteRef/>
-      </w:r>
-      <w:r>
-        <w:t xml:space="preserve"> Test the Paypal cart functionality?</w:t>
-      </w:r>
-    </w:p>
-  </w:footnote>
-  <w:footnote w:id="2">
-    <w:p>
-      <w:pPr>
-        <w:pStyle w:val="FootnoteText"/>
-      </w:pPr>
-      <w:r>
-        <w:rPr>
-          <w:rStyle w:val="FootnoteReference"/>
-        </w:rPr>
-        <w:footnoteRef/>
-      </w:r>
-      <w:r>
-        <w:t xml:space="preserve"> Can you select multiples </w:t>
-      </w:r>
-      <w:r>
-        <w:t>o</w:t>
-      </w:r>
-      <w:r>
-        <w:t>f the same item</w:t>
-      </w:r>
-      <w:r>
-        <w:t xml:space="preserve"> or would there be an error or just double up</w:t>
-      </w:r>
-      <w:r>
-        <w:t>?</w:t>
-      </w:r>
-    </w:p>
-  </w:footnote>
-  <w:footnote w:id="3">
-    <w:p>
-      <w:pPr>
-        <w:pStyle w:val="FootnoteText"/>
-      </w:pPr>
-      <w:r>
-        <w:rPr>
-          <w:rStyle w:val="FootnoteReference"/>
-        </w:rPr>
-        <w:footnoteRef/>
-      </w:r>
-      <w:r>
-        <w:t xml:space="preserve"> </w:t>
-      </w:r>
-      <w:r>
-        <w:t>Confusing?.</w:t>
-      </w:r>
-    </w:p>
-  </w:footnote>
-  <w:footnote w:id="4">
-    <w:p>
-      <w:pPr>
-        <w:pStyle w:val="FootnoteText"/>
-      </w:pPr>
-      <w:r>
-        <w:rPr>
-          <w:rStyle w:val="FootnoteReference"/>
-        </w:rPr>
-        <w:footnoteRef/>
-      </w:r>
-      <w:r>
-        <w:t xml:space="preserve"> </w:t>
-      </w:r>
-      <w:r>
-        <w:t>Confusing?.</w:t>
-      </w:r>
-    </w:p>
-  </w:footnote>
-  <w:footnote w:id="5">
-    <w:p>
-      <w:pPr>
-        <w:pStyle w:val="FootnoteText"/>
-      </w:pPr>
-      <w:r>
-        <w:rPr>
-          <w:rStyle w:val="FootnoteReference"/>
-        </w:rPr>
-        <w:footnoteRef/>
-      </w:r>
-      <w:r>
-        <w:t xml:space="preserve"> If I had the admin console </w:t>
-      </w:r>
-      <w:r>
-        <w:t>was working,</w:t>
-      </w:r>
-      <w:r>
-        <w:t xml:space="preserve"> then they could use the Business mock </w:t>
-      </w:r>
-      <w:r>
-        <w:t>paypal</w:t>
-      </w:r>
-      <w:r>
-        <w:t xml:space="preserve"> account.</w:t>
-      </w:r>
-    </w:p>
-  </w:footnote>
-  <w:footnote w:id="6">
-    <w:p>
-      <w:pPr>
-        <w:pStyle w:val="FootnoteText"/>
-      </w:pPr>
-      <w:r>
-        <w:rPr>
-          <w:rStyle w:val="FootnoteReference"/>
-        </w:rPr>
-        <w:footnoteRef/>
-      </w:r>
-      <w:r>
-        <w:t xml:space="preserve"> At this point </w:t>
-      </w:r>
-      <w:r>
-        <w:t>realistically,</w:t>
-      </w:r>
-      <w:r>
-        <w:t xml:space="preserve"> the app should send the order to the Usher/cinema staff.</w:t>
       </w:r>
     </w:p>
   </w:footnote>
@@ -5654,7 +5484,7 @@
 </file>
 
 <file path=customXml/itemProps1.xml><?xml version="1.0" encoding="utf-8"?>
-<ds:datastoreItem xmlns:ds="http://schemas.openxmlformats.org/officeDocument/2006/customXml" ds:itemID="{458D33D8-637D-4F46-8269-617B867085DF}">
+<ds:datastoreItem xmlns:ds="http://schemas.openxmlformats.org/officeDocument/2006/customXml" ds:itemID="{39F390F2-22AA-4C71-843A-04AFC57E4C85}">
   <ds:schemaRefs>
     <ds:schemaRef ds:uri="http://schemas.openxmlformats.org/officeDocument/2006/bibliography"/>
   </ds:schemaRefs>

</xml_diff>